<commit_message>
Laatste versie online gezet en is ook ingeleverd
</commit_message>
<xml_diff>
--- a/Fruitvliegen_Checked_3_CompleetCheckTableCaptions_Niels.docx
+++ b/Fruitvliegen_Checked_3_CompleetCheckTableCaptions_Niels.docx
@@ -1,6 +1,6 @@
 
 <file path=word/document.xml><?xml version="1.0" encoding="utf-8"?>
-<w:document xmlns:wpc="http://schemas.microsoft.com/office/word/2010/wordprocessingCanvas" xmlns:mc="http://schemas.openxmlformats.org/markup-compatibility/2006" xmlns:o="urn:schemas-microsoft-com:office:office" xmlns:r="http://schemas.openxmlformats.org/officeDocument/2006/relationships" xmlns:m="http://schemas.openxmlformats.org/officeDocument/2006/math" xmlns:v="urn:schemas-microsoft-com:vml" xmlns:wp14="http://schemas.microsoft.com/office/word/2010/wordprocessingDrawing" xmlns:wp="http://schemas.openxmlformats.org/drawingml/2006/wordprocessingDrawing" xmlns:w10="urn:schemas-microsoft-com:office:word" xmlns:w="http://schemas.openxmlformats.org/wordprocessingml/2006/main" xmlns:w14="http://schemas.microsoft.com/office/word/2010/wordml" xmlns:w15="http://schemas.microsoft.com/office/word/2012/wordml" xmlns:wpg="http://schemas.microsoft.com/office/word/2010/wordprocessingGroup" xmlns:wpi="http://schemas.microsoft.com/office/word/2010/wordprocessingInk" xmlns:wne="http://schemas.microsoft.com/office/word/2006/wordml" xmlns:wps="http://schemas.microsoft.com/office/word/2010/wordprocessingShape" mc:Ignorable="w14 w15 wp14">
+<w:document xmlns:wpc="http://schemas.microsoft.com/office/word/2010/wordprocessingCanvas" xmlns:mc="http://schemas.openxmlformats.org/markup-compatibility/2006" xmlns:o="urn:schemas-microsoft-com:office:office" xmlns:r="http://schemas.openxmlformats.org/officeDocument/2006/relationships" xmlns:m="http://schemas.openxmlformats.org/officeDocument/2006/math" xmlns:v="urn:schemas-microsoft-com:vml" xmlns:wp14="http://schemas.microsoft.com/office/word/2010/wordprocessingDrawing" xmlns:wp="http://schemas.openxmlformats.org/drawingml/2006/wordprocessingDrawing" xmlns:w10="urn:schemas-microsoft-com:office:word" xmlns:w="http://schemas.openxmlformats.org/wordprocessingml/2006/main" xmlns:w14="http://schemas.microsoft.com/office/word/2010/wordml" xmlns:wpg="http://schemas.microsoft.com/office/word/2010/wordprocessingGroup" xmlns:wpi="http://schemas.microsoft.com/office/word/2010/wordprocessingInk" xmlns:wne="http://schemas.microsoft.com/office/word/2006/wordml" xmlns:wps="http://schemas.microsoft.com/office/word/2010/wordprocessingShape" mc:Ignorable="w14 wp14">
   <w:body>
     <w:p>
       <w:pPr>
@@ -479,7 +479,7 @@
                     </pic:cNvPicPr>
                   </pic:nvPicPr>
                   <pic:blipFill>
-                    <a:blip r:embed="rId8">
+                    <a:blip r:embed="rId9">
                       <a:extLst>
                         <a:ext uri="{28A0092B-C50C-407E-A947-70E740481C1C}">
                           <a14:useLocalDpi xmlns:a14="http://schemas.microsoft.com/office/drawing/2010/main" val="0"/>
@@ -808,16 +808,7 @@
           <w:sz w:val="18"/>
           <w:szCs w:val="18"/>
         </w:rPr>
-        <w:t xml:space="preserve">, omdat er bij een inversie </w:t>
-      </w:r>
-      <w:r>
-        <w:rPr>
-          <w:rFonts w:ascii="Gisha" w:hAnsi="Gisha" w:cs="Gisha"/>
-          <w:sz w:val="18"/>
-          <w:szCs w:val="18"/>
-        </w:rPr>
-        <w:lastRenderedPageBreak/>
-        <w:t>altijd minstens 2 genen betrokken zijn</w:t>
+        <w:t>, omdat er bij een inversie altijd minstens 2 genen betrokken zijn</w:t>
       </w:r>
       <w:r>
         <w:rPr>
@@ -1016,6 +1007,7 @@
           <w:sz w:val="24"/>
           <w:szCs w:val="18"/>
         </w:rPr>
+        <w:lastRenderedPageBreak/>
         <w:t>2. Methodes ------------------------------------------------------------------------------</w:t>
       </w:r>
       <w:r>
@@ -1909,7 +1901,6 @@
           <w:sz w:val="18"/>
           <w:szCs w:val="18"/>
         </w:rPr>
-        <w:lastRenderedPageBreak/>
         <w:t>waarmee de hoeveelheid elementen zoveel mogelijk is gedaald en de inversiegrootte zo klein mogelijk is</w:t>
       </w:r>
       <w:r>
@@ -2242,7 +2233,16 @@
           <w:sz w:val="18"/>
           <w:szCs w:val="18"/>
         </w:rPr>
-        <w:t xml:space="preserve"> gegeven voor iedere stap dat</w:t>
+        <w:t xml:space="preserve"> gegeven voor iedere </w:t>
+      </w:r>
+      <w:r>
+        <w:rPr>
+          <w:rFonts w:ascii="Gisha" w:hAnsi="Gisha" w:cs="Gisha"/>
+          <w:sz w:val="18"/>
+          <w:szCs w:val="18"/>
+        </w:rPr>
+        <w:lastRenderedPageBreak/>
+        <w:t>stap dat</w:t>
       </w:r>
       <w:r>
         <w:rPr>
@@ -4315,7 +4315,6 @@
                 <w:sz w:val="24"/>
                 <w:vertAlign w:val="subscript"/>
               </w:rPr>
-              <w:lastRenderedPageBreak/>
               <w:t>Find&amp;SwapIteratief</w:t>
             </w:r>
           </w:p>
@@ -5062,7 +5061,15 @@
           <w:sz w:val="18"/>
           <w:szCs w:val="18"/>
         </w:rPr>
-        <w:t>bovenstaande tabellen</w:t>
+        <w:t>bovenstaand</w:t>
+      </w:r>
+      <w:r>
+        <w:rPr>
+          <w:rFonts w:ascii="Gisha" w:hAnsi="Gisha" w:cs="Gisha"/>
+          <w:sz w:val="18"/>
+          <w:szCs w:val="18"/>
+        </w:rPr>
+        <w:t xml:space="preserve"> tabellen</w:t>
       </w:r>
       <w:r>
         <w:rPr>
@@ -5369,6 +5376,7 @@
           <w:sz w:val="18"/>
           <w:szCs w:val="18"/>
         </w:rPr>
+        <w:lastRenderedPageBreak/>
         <w:t>Met Chu</w:t>
       </w:r>
       <w:r>
@@ -6124,7 +6132,6 @@
           <w:sz w:val="18"/>
           <w:szCs w:val="18"/>
         </w:rPr>
-        <w:lastRenderedPageBreak/>
         <w:t>Een variatie op EditStar toegespitst op het zo laag mogelijk houden van de total</w:t>
       </w:r>
       <w:r>
@@ -6827,10 +6834,10 @@
             <v:path o:extrusionok="f" gradientshapeok="t" o:connecttype="rect"/>
             <o:lock v:ext="edit" aspectratio="t"/>
           </v:shapetype>
-          <v:shape id="_x0000_i1025" type="#_x0000_t75" style="width:442.2pt;height:203.4pt" o:ole="">
-            <v:imagedata r:id="rId9" o:title=""/>
+          <v:shape id="_x0000_i1025" type="#_x0000_t75" style="width:441.95pt;height:203.6pt" o:ole="">
+            <v:imagedata r:id="rId10" o:title=""/>
           </v:shape>
-          <o:OLEObject Type="Embed" ProgID="Unknown" ShapeID="_x0000_i1025" DrawAspect="Content" ObjectID="_1511882057" r:id="rId10"/>
+          <o:OLEObject Type="Embed" ProgID="Unknown" ShapeID="_x0000_i1025" DrawAspect="Content" ObjectID="_1511883136" r:id="rId11"/>
         </w:object>
       </w:r>
     </w:p>
@@ -7189,7 +7196,18 @@
           <w:sz w:val="18"/>
           <w:szCs w:val="18"/>
         </w:rPr>
-        <w:t>3.2. Wat maakt een genoom moeilijk?</w:t>
+        <w:t>3.3</w:t>
+      </w:r>
+      <w:bookmarkStart w:id="0" w:name="_GoBack"/>
+      <w:bookmarkEnd w:id="0"/>
+      <w:r>
+        <w:rPr>
+          <w:rFonts w:ascii="Gisha" w:hAnsi="Gisha" w:cs="Gisha"/>
+          <w:b/>
+          <w:sz w:val="18"/>
+          <w:szCs w:val="18"/>
+        </w:rPr>
+        <w:t>. Wat maakt een genoom moeilijk?</w:t>
       </w:r>
     </w:p>
     <w:p>
@@ -7457,17 +7475,7 @@
           <w:sz w:val="18"/>
           <w:szCs w:val="18"/>
         </w:rPr>
-        <w:t xml:space="preserve">het </w:t>
-      </w:r>
-      <w:bookmarkStart w:id="0" w:name="_GoBack"/>
-      <w:bookmarkEnd w:id="0"/>
-      <w:r>
-        <w:rPr>
-          <w:rFonts w:ascii="Gisha" w:hAnsi="Gisha" w:cs="Gisha"/>
-          <w:sz w:val="18"/>
-          <w:szCs w:val="18"/>
-        </w:rPr>
-        <w:t>EditStar-</w:t>
+        <w:t>het EditStar-</w:t>
       </w:r>
       <w:r>
         <w:rPr>
@@ -7606,7 +7614,79 @@
           <w:sz w:val="18"/>
           <w:szCs w:val="18"/>
         </w:rPr>
-        <w:t xml:space="preserve">es op zowel een </w:t>
+        <w:t>es op zowel een groep van 2000 relatief goed geplaatste genomen als een groep van 2000 volledig pseudorandom gegenereerde g</w:t>
+      </w:r>
+      <w:r>
+        <w:rPr>
+          <w:rFonts w:ascii="Gisha" w:hAnsi="Gisha" w:cs="Gisha"/>
+          <w:sz w:val="18"/>
+          <w:szCs w:val="18"/>
+        </w:rPr>
+        <w:t>enomen te draaien</w:t>
+      </w:r>
+      <w:r>
+        <w:rPr>
+          <w:rFonts w:ascii="Gisha" w:hAnsi="Gisha" w:cs="Gisha"/>
+          <w:sz w:val="18"/>
+          <w:szCs w:val="18"/>
+        </w:rPr>
+        <w:t xml:space="preserve">, kon er een vergelijking worden gemaakt. Hieruit bleek dat als een genoom genen bevat die relatief al op de goede plek staan, </w:t>
+      </w:r>
+      <w:r>
+        <w:rPr>
+          <w:rFonts w:ascii="Gisha" w:hAnsi="Gisha" w:cs="Gisha"/>
+          <w:sz w:val="18"/>
+          <w:szCs w:val="18"/>
+        </w:rPr>
+        <w:t>dit er toe l</w:t>
+      </w:r>
+      <w:r>
+        <w:rPr>
+          <w:rFonts w:ascii="Gisha" w:hAnsi="Gisha" w:cs="Gisha"/>
+          <w:sz w:val="18"/>
+          <w:szCs w:val="18"/>
+        </w:rPr>
+        <w:t>eidt dat er minder grote inversie</w:t>
+      </w:r>
+      <w:r>
+        <w:rPr>
+          <w:rFonts w:ascii="Gisha" w:hAnsi="Gisha" w:cs="Gisha"/>
+          <w:sz w:val="18"/>
+          <w:szCs w:val="18"/>
+        </w:rPr>
+        <w:t xml:space="preserve">s </w:t>
+      </w:r>
+      <w:r>
+        <w:rPr>
+          <w:rFonts w:ascii="Gisha" w:hAnsi="Gisha" w:cs="Gisha"/>
+          <w:sz w:val="18"/>
+          <w:szCs w:val="18"/>
+        </w:rPr>
+        <w:t xml:space="preserve">en minder verplaatste genen </w:t>
+      </w:r>
+      <w:r>
+        <w:rPr>
+          <w:rFonts w:ascii="Gisha" w:hAnsi="Gisha" w:cs="Gisha"/>
+          <w:sz w:val="18"/>
+          <w:szCs w:val="18"/>
+        </w:rPr>
+        <w:t>nodig zullen zijn om het genoom uitein</w:t>
+      </w:r>
+      <w:r>
+        <w:rPr>
+          <w:rFonts w:ascii="Gisha" w:hAnsi="Gisha" w:cs="Gisha"/>
+          <w:sz w:val="18"/>
+          <w:szCs w:val="18"/>
+        </w:rPr>
+        <w:t>delijk goed te zetten</w:t>
+      </w:r>
+      <w:r>
+        <w:rPr>
+          <w:rFonts w:ascii="Gisha" w:hAnsi="Gisha" w:cs="Gisha"/>
+          <w:sz w:val="18"/>
+          <w:szCs w:val="18"/>
+        </w:rPr>
+        <w:t xml:space="preserve">. Dit is interessante  informatie omdat het de prioriteit waarmee bepaalde </w:t>
       </w:r>
       <w:r>
         <w:rPr>
@@ -7615,79 +7695,7 @@
           <w:szCs w:val="18"/>
         </w:rPr>
         <w:lastRenderedPageBreak/>
-        <w:t>groep van 2000 relatief goed geplaatste genomen als een groep van 2000 volledig pseudorandom gegenereerde g</w:t>
-      </w:r>
-      <w:r>
-        <w:rPr>
-          <w:rFonts w:ascii="Gisha" w:hAnsi="Gisha" w:cs="Gisha"/>
-          <w:sz w:val="18"/>
-          <w:szCs w:val="18"/>
-        </w:rPr>
-        <w:t>enomen te draaien</w:t>
-      </w:r>
-      <w:r>
-        <w:rPr>
-          <w:rFonts w:ascii="Gisha" w:hAnsi="Gisha" w:cs="Gisha"/>
-          <w:sz w:val="18"/>
-          <w:szCs w:val="18"/>
-        </w:rPr>
-        <w:t xml:space="preserve">, kon er een vergelijking worden gemaakt. Hieruit bleek dat als een genoom genen bevat die relatief al op de goede plek staan, </w:t>
-      </w:r>
-      <w:r>
-        <w:rPr>
-          <w:rFonts w:ascii="Gisha" w:hAnsi="Gisha" w:cs="Gisha"/>
-          <w:sz w:val="18"/>
-          <w:szCs w:val="18"/>
-        </w:rPr>
-        <w:t>dit er toe l</w:t>
-      </w:r>
-      <w:r>
-        <w:rPr>
-          <w:rFonts w:ascii="Gisha" w:hAnsi="Gisha" w:cs="Gisha"/>
-          <w:sz w:val="18"/>
-          <w:szCs w:val="18"/>
-        </w:rPr>
-        <w:t>eidt dat er minder grote inversie</w:t>
-      </w:r>
-      <w:r>
-        <w:rPr>
-          <w:rFonts w:ascii="Gisha" w:hAnsi="Gisha" w:cs="Gisha"/>
-          <w:sz w:val="18"/>
-          <w:szCs w:val="18"/>
-        </w:rPr>
-        <w:t xml:space="preserve">s </w:t>
-      </w:r>
-      <w:r>
-        <w:rPr>
-          <w:rFonts w:ascii="Gisha" w:hAnsi="Gisha" w:cs="Gisha"/>
-          <w:sz w:val="18"/>
-          <w:szCs w:val="18"/>
-        </w:rPr>
-        <w:t xml:space="preserve">en minder verplaatste genen </w:t>
-      </w:r>
-      <w:r>
-        <w:rPr>
-          <w:rFonts w:ascii="Gisha" w:hAnsi="Gisha" w:cs="Gisha"/>
-          <w:sz w:val="18"/>
-          <w:szCs w:val="18"/>
-        </w:rPr>
-        <w:t>nodig zullen zijn om het genoom uitein</w:t>
-      </w:r>
-      <w:r>
-        <w:rPr>
-          <w:rFonts w:ascii="Gisha" w:hAnsi="Gisha" w:cs="Gisha"/>
-          <w:sz w:val="18"/>
-          <w:szCs w:val="18"/>
-        </w:rPr>
-        <w:t>delijk goed te zetten</w:t>
-      </w:r>
-      <w:r>
-        <w:rPr>
-          <w:rFonts w:ascii="Gisha" w:hAnsi="Gisha" w:cs="Gisha"/>
-          <w:sz w:val="18"/>
-          <w:szCs w:val="18"/>
-        </w:rPr>
-        <w:t>. Dit is interessante  informatie omdat het de prioriteit waarmee bepaalde inversies worden uitgevoerd kan bepalen. Een inversie die 23 van</w:t>
+        <w:t>inversies worden uitgevoerd kan bepalen. Een inversie die 23 van</w:t>
       </w:r>
       <w:r>
         <w:rPr>
@@ -10335,24 +10343,47 @@
           <w:sz w:val="18"/>
           <w:szCs w:val="24"/>
         </w:rPr>
-        <w:t xml:space="preserve"> als dit op grote schaal uitgevoerd moet </w:t>
-      </w:r>
-      <w:r>
-        <w:rPr>
-          <w:rFonts w:ascii="Gisha" w:hAnsi="Gisha" w:cs="Gisha"/>
-          <w:sz w:val="18"/>
-          <w:szCs w:val="24"/>
-        </w:rPr>
-        <w:lastRenderedPageBreak/>
-        <w:t>worden, omdat de rekentijd exponentioneel stijgt met de hoeveelheid of grootte van de reeksen</w:t>
-      </w:r>
-      <w:r>
-        <w:rPr>
-          <w:rFonts w:ascii="Gisha" w:hAnsi="Gisha" w:cs="Gisha"/>
-          <w:sz w:val="18"/>
-          <w:szCs w:val="24"/>
-        </w:rPr>
-        <w:t>. Voorlopig kunnen we het minimum aantal inversies dat nodig is om van de D. Melanogaster naar de D. Miranda te komen dus op 13 houden.</w:t>
+        <w:t xml:space="preserve"> als dit op grote schaal uitgevoerd moet worden, omdat de rekentijd exponentioneel stijgt met de hoeveelheid of grootte van de reeksen</w:t>
+      </w:r>
+      <w:r>
+        <w:rPr>
+          <w:rFonts w:ascii="Gisha" w:hAnsi="Gisha" w:cs="Gisha"/>
+          <w:sz w:val="18"/>
+          <w:szCs w:val="24"/>
+        </w:rPr>
+        <w:t xml:space="preserve">. Voorlopig kunnen we het minimum aantal inversies </w:t>
+      </w:r>
+      <w:r>
+        <w:rPr>
+          <w:rFonts w:ascii="Gisha" w:hAnsi="Gisha" w:cs="Gisha"/>
+          <w:sz w:val="18"/>
+          <w:szCs w:val="24"/>
+        </w:rPr>
+        <w:t>en de minimale hoeveelheid verplaatste genen die nodig zijn</w:t>
+      </w:r>
+      <w:r>
+        <w:rPr>
+          <w:rFonts w:ascii="Gisha" w:hAnsi="Gisha" w:cs="Gisha"/>
+          <w:sz w:val="18"/>
+          <w:szCs w:val="24"/>
+        </w:rPr>
+        <w:t xml:space="preserve"> om van de D. Melanogaster naar de D. Miranda te komen dus op 13 </w:t>
+      </w:r>
+      <w:r>
+        <w:rPr>
+          <w:rFonts w:ascii="Gisha" w:hAnsi="Gisha" w:cs="Gisha"/>
+          <w:sz w:val="18"/>
+          <w:szCs w:val="24"/>
+        </w:rPr>
+        <w:t xml:space="preserve">en 90 </w:t>
+      </w:r>
+      <w:r>
+        <w:rPr>
+          <w:rFonts w:ascii="Gisha" w:hAnsi="Gisha" w:cs="Gisha"/>
+          <w:sz w:val="18"/>
+          <w:szCs w:val="24"/>
+        </w:rPr>
+        <w:t>houden.</w:t>
       </w:r>
     </w:p>
     <w:p>
@@ -10366,6 +10397,7 @@
       </w:pPr>
     </w:p>
     <w:sectPr>
+      <w:footerReference w:type="default" r:id="rId12"/>
       <w:pgSz w:w="11906" w:h="16838"/>
       <w:pgMar w:top="1134" w:right="1134" w:bottom="1134" w:left="1134" w:header="709" w:footer="709" w:gutter="0"/>
       <w:cols w:space="708"/>
@@ -10376,7 +10408,7 @@
 </file>
 
 <file path=word/endnotes.xml><?xml version="1.0" encoding="utf-8"?>
-<w:endnotes xmlns:wpc="http://schemas.microsoft.com/office/word/2010/wordprocessingCanvas" xmlns:mc="http://schemas.openxmlformats.org/markup-compatibility/2006" xmlns:o="urn:schemas-microsoft-com:office:office" xmlns:r="http://schemas.openxmlformats.org/officeDocument/2006/relationships" xmlns:m="http://schemas.openxmlformats.org/officeDocument/2006/math" xmlns:v="urn:schemas-microsoft-com:vml" xmlns:wp14="http://schemas.microsoft.com/office/word/2010/wordprocessingDrawing" xmlns:wp="http://schemas.openxmlformats.org/drawingml/2006/wordprocessingDrawing" xmlns:w10="urn:schemas-microsoft-com:office:word" xmlns:w="http://schemas.openxmlformats.org/wordprocessingml/2006/main" xmlns:w14="http://schemas.microsoft.com/office/word/2010/wordml" xmlns:w15="http://schemas.microsoft.com/office/word/2012/wordml" xmlns:wpg="http://schemas.microsoft.com/office/word/2010/wordprocessingGroup" xmlns:wpi="http://schemas.microsoft.com/office/word/2010/wordprocessingInk" xmlns:wne="http://schemas.microsoft.com/office/word/2006/wordml" xmlns:wps="http://schemas.microsoft.com/office/word/2010/wordprocessingShape" mc:Ignorable="w14 w15 wp14">
+<w:endnotes xmlns:wpc="http://schemas.microsoft.com/office/word/2010/wordprocessingCanvas" xmlns:mc="http://schemas.openxmlformats.org/markup-compatibility/2006" xmlns:o="urn:schemas-microsoft-com:office:office" xmlns:r="http://schemas.openxmlformats.org/officeDocument/2006/relationships" xmlns:m="http://schemas.openxmlformats.org/officeDocument/2006/math" xmlns:v="urn:schemas-microsoft-com:vml" xmlns:wp14="http://schemas.microsoft.com/office/word/2010/wordprocessingDrawing" xmlns:wp="http://schemas.openxmlformats.org/drawingml/2006/wordprocessingDrawing" xmlns:w10="urn:schemas-microsoft-com:office:word" xmlns:w="http://schemas.openxmlformats.org/wordprocessingml/2006/main" xmlns:w14="http://schemas.microsoft.com/office/word/2010/wordml" xmlns:wpg="http://schemas.microsoft.com/office/word/2010/wordprocessingGroup" xmlns:wpi="http://schemas.microsoft.com/office/word/2010/wordprocessingInk" xmlns:wne="http://schemas.microsoft.com/office/word/2006/wordml" xmlns:wps="http://schemas.microsoft.com/office/word/2010/wordprocessingShape" mc:Ignorable="w14 wp14">
   <w:endnote w:type="separator" w:id="-1">
     <w:p>
       <w:r>
@@ -10394,8 +10426,18 @@
 </w:endnotes>
 </file>
 
+<file path=word/footer1.xml><?xml version="1.0" encoding="utf-8"?>
+<w:ftr xmlns:wpc="http://schemas.microsoft.com/office/word/2010/wordprocessingCanvas" xmlns:mc="http://schemas.openxmlformats.org/markup-compatibility/2006" xmlns:o="urn:schemas-microsoft-com:office:office" xmlns:r="http://schemas.openxmlformats.org/officeDocument/2006/relationships" xmlns:m="http://schemas.openxmlformats.org/officeDocument/2006/math" xmlns:v="urn:schemas-microsoft-com:vml" xmlns:wp14="http://schemas.microsoft.com/office/word/2010/wordprocessingDrawing" xmlns:wp="http://schemas.openxmlformats.org/drawingml/2006/wordprocessingDrawing" xmlns:w10="urn:schemas-microsoft-com:office:word" xmlns:w="http://schemas.openxmlformats.org/wordprocessingml/2006/main" xmlns:w14="http://schemas.microsoft.com/office/word/2010/wordml" xmlns:wpg="http://schemas.microsoft.com/office/word/2010/wordprocessingGroup" xmlns:wpi="http://schemas.microsoft.com/office/word/2010/wordprocessingInk" xmlns:wne="http://schemas.microsoft.com/office/word/2006/wordml" xmlns:wps="http://schemas.microsoft.com/office/word/2010/wordprocessingShape" mc:Ignorable="w14 wp14">
+  <w:p>
+    <w:pPr>
+      <w:pStyle w:val="Footer"/>
+    </w:pPr>
+  </w:p>
+</w:ftr>
+</file>
+
 <file path=word/footnotes.xml><?xml version="1.0" encoding="utf-8"?>
-<w:footnotes xmlns:wpc="http://schemas.microsoft.com/office/word/2010/wordprocessingCanvas" xmlns:mc="http://schemas.openxmlformats.org/markup-compatibility/2006" xmlns:o="urn:schemas-microsoft-com:office:office" xmlns:r="http://schemas.openxmlformats.org/officeDocument/2006/relationships" xmlns:m="http://schemas.openxmlformats.org/officeDocument/2006/math" xmlns:v="urn:schemas-microsoft-com:vml" xmlns:wp14="http://schemas.microsoft.com/office/word/2010/wordprocessingDrawing" xmlns:wp="http://schemas.openxmlformats.org/drawingml/2006/wordprocessingDrawing" xmlns:w10="urn:schemas-microsoft-com:office:word" xmlns:w="http://schemas.openxmlformats.org/wordprocessingml/2006/main" xmlns:w14="http://schemas.microsoft.com/office/word/2010/wordml" xmlns:w15="http://schemas.microsoft.com/office/word/2012/wordml" xmlns:wpg="http://schemas.microsoft.com/office/word/2010/wordprocessingGroup" xmlns:wpi="http://schemas.microsoft.com/office/word/2010/wordprocessingInk" xmlns:wne="http://schemas.microsoft.com/office/word/2006/wordml" xmlns:wps="http://schemas.microsoft.com/office/word/2010/wordprocessingShape" mc:Ignorable="w14 w15 wp14">
+<w:footnotes xmlns:wpc="http://schemas.microsoft.com/office/word/2010/wordprocessingCanvas" xmlns:mc="http://schemas.openxmlformats.org/markup-compatibility/2006" xmlns:o="urn:schemas-microsoft-com:office:office" xmlns:r="http://schemas.openxmlformats.org/officeDocument/2006/relationships" xmlns:m="http://schemas.openxmlformats.org/officeDocument/2006/math" xmlns:v="urn:schemas-microsoft-com:vml" xmlns:wp14="http://schemas.microsoft.com/office/word/2010/wordprocessingDrawing" xmlns:wp="http://schemas.openxmlformats.org/drawingml/2006/wordprocessingDrawing" xmlns:w10="urn:schemas-microsoft-com:office:word" xmlns:w="http://schemas.openxmlformats.org/wordprocessingml/2006/main" xmlns:w14="http://schemas.microsoft.com/office/word/2010/wordml" xmlns:wpg="http://schemas.microsoft.com/office/word/2010/wordprocessingGroup" xmlns:wpi="http://schemas.microsoft.com/office/word/2010/wordprocessingInk" xmlns:wne="http://schemas.microsoft.com/office/word/2006/wordml" xmlns:wps="http://schemas.microsoft.com/office/word/2010/wordprocessingShape" mc:Ignorable="w14 wp14">
   <w:footnote w:type="separator" w:id="-1">
     <w:p>
       <w:r>
@@ -10414,8 +10456,8 @@
 </file>
 
 <file path=word/numbering.xml><?xml version="1.0" encoding="utf-8"?>
-<w:numbering xmlns:wpc="http://schemas.microsoft.com/office/word/2010/wordprocessingCanvas" xmlns:mc="http://schemas.openxmlformats.org/markup-compatibility/2006" xmlns:o="urn:schemas-microsoft-com:office:office" xmlns:r="http://schemas.openxmlformats.org/officeDocument/2006/relationships" xmlns:m="http://schemas.openxmlformats.org/officeDocument/2006/math" xmlns:v="urn:schemas-microsoft-com:vml" xmlns:wp14="http://schemas.microsoft.com/office/word/2010/wordprocessingDrawing" xmlns:wp="http://schemas.openxmlformats.org/drawingml/2006/wordprocessingDrawing" xmlns:w10="urn:schemas-microsoft-com:office:word" xmlns:w="http://schemas.openxmlformats.org/wordprocessingml/2006/main" xmlns:w14="http://schemas.microsoft.com/office/word/2010/wordml" xmlns:w15="http://schemas.microsoft.com/office/word/2012/wordml" xmlns:wpg="http://schemas.microsoft.com/office/word/2010/wordprocessingGroup" xmlns:wpi="http://schemas.microsoft.com/office/word/2010/wordprocessingInk" xmlns:wne="http://schemas.microsoft.com/office/word/2006/wordml" xmlns:wps="http://schemas.microsoft.com/office/word/2010/wordprocessingShape" mc:Ignorable="w14 w15 wp14">
-  <w:abstractNum w:abstractNumId="0" w15:restartNumberingAfterBreak="0">
+<w:numbering xmlns:wpc="http://schemas.microsoft.com/office/word/2010/wordprocessingCanvas" xmlns:mc="http://schemas.openxmlformats.org/markup-compatibility/2006" xmlns:o="urn:schemas-microsoft-com:office:office" xmlns:r="http://schemas.openxmlformats.org/officeDocument/2006/relationships" xmlns:m="http://schemas.openxmlformats.org/officeDocument/2006/math" xmlns:v="urn:schemas-microsoft-com:vml" xmlns:wp14="http://schemas.microsoft.com/office/word/2010/wordprocessingDrawing" xmlns:wp="http://schemas.openxmlformats.org/drawingml/2006/wordprocessingDrawing" xmlns:w10="urn:schemas-microsoft-com:office:word" xmlns:w="http://schemas.openxmlformats.org/wordprocessingml/2006/main" xmlns:w14="http://schemas.microsoft.com/office/word/2010/wordml" xmlns:wpg="http://schemas.microsoft.com/office/word/2010/wordprocessingGroup" xmlns:wpi="http://schemas.microsoft.com/office/word/2010/wordprocessingInk" xmlns:wne="http://schemas.microsoft.com/office/word/2006/wordml" xmlns:wps="http://schemas.microsoft.com/office/word/2010/wordprocessingShape" mc:Ignorable="w14 wp14">
+  <w:abstractNum w:abstractNumId="0">
     <w:nsid w:val="64CE03D4"/>
     <w:multiLevelType w:val="hybridMultilevel"/>
     <w:tmpl w:val="4D960512"/>
@@ -10513,7 +10555,7 @@
 </file>
 
 <file path=word/styles.xml><?xml version="1.0" encoding="utf-8"?>
-<w:styles xmlns:mc="http://schemas.openxmlformats.org/markup-compatibility/2006" xmlns:r="http://schemas.openxmlformats.org/officeDocument/2006/relationships" xmlns:w="http://schemas.openxmlformats.org/wordprocessingml/2006/main" xmlns:w14="http://schemas.microsoft.com/office/word/2010/wordml" xmlns:w15="http://schemas.microsoft.com/office/word/2012/wordml" mc:Ignorable="w14 w15">
+<w:styles xmlns:mc="http://schemas.openxmlformats.org/markup-compatibility/2006" xmlns:r="http://schemas.openxmlformats.org/officeDocument/2006/relationships" xmlns:w="http://schemas.openxmlformats.org/wordprocessingml/2006/main" xmlns:w14="http://schemas.microsoft.com/office/word/2010/wordml" mc:Ignorable="w14">
   <w:docDefaults>
     <w:rPrDefault>
       <w:rPr>
@@ -10525,378 +10567,144 @@
     </w:rPrDefault>
     <w:pPrDefault/>
   </w:docDefaults>
-  <w:latentStyles w:defLockedState="0" w:defUIPriority="99" w:defSemiHidden="0" w:defUnhideWhenUsed="0" w:defQFormat="0" w:count="371">
-    <w:lsdException w:name="Normal" w:uiPriority="0" w:qFormat="1"/>
-    <w:lsdException w:name="heading 1" w:uiPriority="9" w:qFormat="1"/>
-    <w:lsdException w:name="heading 2" w:semiHidden="1" w:uiPriority="9" w:unhideWhenUsed="1" w:qFormat="1"/>
-    <w:lsdException w:name="heading 3" w:semiHidden="1" w:uiPriority="9" w:unhideWhenUsed="1" w:qFormat="1"/>
-    <w:lsdException w:name="heading 4" w:semiHidden="1" w:uiPriority="9" w:unhideWhenUsed="1" w:qFormat="1"/>
-    <w:lsdException w:name="heading 5" w:semiHidden="1" w:uiPriority="9" w:unhideWhenUsed="1" w:qFormat="1"/>
-    <w:lsdException w:name="heading 6" w:semiHidden="1" w:uiPriority="9" w:unhideWhenUsed="1" w:qFormat="1"/>
-    <w:lsdException w:name="heading 7" w:semiHidden="1" w:uiPriority="9" w:unhideWhenUsed="1" w:qFormat="1"/>
-    <w:lsdException w:name="heading 8" w:semiHidden="1" w:uiPriority="9" w:unhideWhenUsed="1" w:qFormat="1"/>
-    <w:lsdException w:name="heading 9" w:semiHidden="1" w:uiPriority="9" w:unhideWhenUsed="1" w:qFormat="1"/>
-    <w:lsdException w:name="index 1" w:semiHidden="1" w:unhideWhenUsed="1"/>
-    <w:lsdException w:name="index 2" w:semiHidden="1" w:unhideWhenUsed="1"/>
-    <w:lsdException w:name="index 3" w:semiHidden="1" w:unhideWhenUsed="1"/>
-    <w:lsdException w:name="index 4" w:semiHidden="1" w:unhideWhenUsed="1"/>
-    <w:lsdException w:name="index 5" w:semiHidden="1" w:unhideWhenUsed="1"/>
-    <w:lsdException w:name="index 6" w:semiHidden="1" w:unhideWhenUsed="1"/>
-    <w:lsdException w:name="index 7" w:semiHidden="1" w:unhideWhenUsed="1"/>
-    <w:lsdException w:name="index 8" w:semiHidden="1" w:unhideWhenUsed="1"/>
-    <w:lsdException w:name="index 9" w:semiHidden="1" w:unhideWhenUsed="1"/>
-    <w:lsdException w:name="toc 1" w:semiHidden="1" w:uiPriority="39" w:unhideWhenUsed="1"/>
-    <w:lsdException w:name="toc 2" w:semiHidden="1" w:uiPriority="39" w:unhideWhenUsed="1"/>
-    <w:lsdException w:name="toc 3" w:semiHidden="1" w:uiPriority="39" w:unhideWhenUsed="1"/>
-    <w:lsdException w:name="toc 4" w:semiHidden="1" w:uiPriority="39" w:unhideWhenUsed="1"/>
-    <w:lsdException w:name="toc 5" w:semiHidden="1" w:uiPriority="39" w:unhideWhenUsed="1"/>
-    <w:lsdException w:name="toc 6" w:semiHidden="1" w:uiPriority="39" w:unhideWhenUsed="1"/>
-    <w:lsdException w:name="toc 7" w:semiHidden="1" w:uiPriority="39" w:unhideWhenUsed="1"/>
-    <w:lsdException w:name="toc 8" w:semiHidden="1" w:uiPriority="39" w:unhideWhenUsed="1"/>
-    <w:lsdException w:name="toc 9" w:semiHidden="1" w:uiPriority="39" w:unhideWhenUsed="1"/>
-    <w:lsdException w:name="Normal Indent" w:semiHidden="1" w:unhideWhenUsed="1"/>
-    <w:lsdException w:name="footnote text" w:semiHidden="1" w:unhideWhenUsed="1"/>
-    <w:lsdException w:name="annotation text" w:semiHidden="1" w:unhideWhenUsed="1"/>
-    <w:lsdException w:name="header" w:semiHidden="1" w:unhideWhenUsed="1"/>
-    <w:lsdException w:name="footer" w:semiHidden="1" w:unhideWhenUsed="1"/>
-    <w:lsdException w:name="index heading" w:semiHidden="1" w:unhideWhenUsed="1"/>
-    <w:lsdException w:name="caption" w:semiHidden="1" w:uiPriority="35" w:unhideWhenUsed="1" w:qFormat="1"/>
-    <w:lsdException w:name="table of figures" w:semiHidden="1" w:unhideWhenUsed="1"/>
-    <w:lsdException w:name="envelope address" w:semiHidden="1" w:unhideWhenUsed="1"/>
-    <w:lsdException w:name="envelope return" w:semiHidden="1" w:unhideWhenUsed="1"/>
-    <w:lsdException w:name="footnote reference" w:semiHidden="1" w:unhideWhenUsed="1"/>
-    <w:lsdException w:name="annotation reference" w:semiHidden="1" w:unhideWhenUsed="1"/>
-    <w:lsdException w:name="line number" w:semiHidden="1" w:unhideWhenUsed="1"/>
-    <w:lsdException w:name="page number" w:semiHidden="1" w:unhideWhenUsed="1"/>
-    <w:lsdException w:name="endnote reference" w:semiHidden="1" w:unhideWhenUsed="1"/>
-    <w:lsdException w:name="endnote text" w:semiHidden="1" w:unhideWhenUsed="1"/>
-    <w:lsdException w:name="table of authorities" w:semiHidden="1" w:unhideWhenUsed="1"/>
-    <w:lsdException w:name="macro" w:semiHidden="1" w:unhideWhenUsed="1"/>
-    <w:lsdException w:name="toa heading" w:semiHidden="1" w:unhideWhenUsed="1"/>
-    <w:lsdException w:name="List" w:semiHidden="1" w:unhideWhenUsed="1"/>
-    <w:lsdException w:name="List Bullet" w:semiHidden="1" w:unhideWhenUsed="1"/>
-    <w:lsdException w:name="List Number" w:semiHidden="1" w:unhideWhenUsed="1"/>
-    <w:lsdException w:name="List 2" w:semiHidden="1" w:unhideWhenUsed="1"/>
-    <w:lsdException w:name="List 3" w:semiHidden="1" w:unhideWhenUsed="1"/>
-    <w:lsdException w:name="List 4" w:semiHidden="1" w:unhideWhenUsed="1"/>
-    <w:lsdException w:name="List 5" w:semiHidden="1" w:unhideWhenUsed="1"/>
-    <w:lsdException w:name="List Bullet 2" w:semiHidden="1" w:unhideWhenUsed="1"/>
-    <w:lsdException w:name="List Bullet 3" w:semiHidden="1" w:unhideWhenUsed="1"/>
-    <w:lsdException w:name="List Bullet 4" w:semiHidden="1" w:unhideWhenUsed="1"/>
-    <w:lsdException w:name="List Bullet 5" w:semiHidden="1" w:unhideWhenUsed="1"/>
-    <w:lsdException w:name="List Number 2" w:semiHidden="1" w:unhideWhenUsed="1"/>
-    <w:lsdException w:name="List Number 3" w:semiHidden="1" w:unhideWhenUsed="1"/>
-    <w:lsdException w:name="List Number 4" w:semiHidden="1" w:unhideWhenUsed="1"/>
-    <w:lsdException w:name="List Number 5" w:semiHidden="1" w:unhideWhenUsed="1"/>
-    <w:lsdException w:name="Title" w:uiPriority="10" w:qFormat="1"/>
-    <w:lsdException w:name="Closing" w:semiHidden="1" w:unhideWhenUsed="1"/>
-    <w:lsdException w:name="Signature" w:semiHidden="1" w:unhideWhenUsed="1"/>
-    <w:lsdException w:name="Default Paragraph Font" w:semiHidden="1" w:uiPriority="1" w:unhideWhenUsed="1"/>
-    <w:lsdException w:name="Body Text" w:semiHidden="1" w:unhideWhenUsed="1"/>
-    <w:lsdException w:name="Body Text Indent" w:semiHidden="1" w:unhideWhenUsed="1"/>
-    <w:lsdException w:name="List Continue" w:semiHidden="1" w:unhideWhenUsed="1"/>
-    <w:lsdException w:name="List Continue 2" w:semiHidden="1" w:unhideWhenUsed="1"/>
-    <w:lsdException w:name="List Continue 3" w:semiHidden="1" w:unhideWhenUsed="1"/>
-    <w:lsdException w:name="List Continue 4" w:semiHidden="1" w:unhideWhenUsed="1"/>
-    <w:lsdException w:name="List Continue 5" w:semiHidden="1" w:unhideWhenUsed="1"/>
-    <w:lsdException w:name="Message Header" w:semiHidden="1" w:unhideWhenUsed="1"/>
-    <w:lsdException w:name="Subtitle" w:uiPriority="11" w:qFormat="1"/>
-    <w:lsdException w:name="Salutation" w:semiHidden="1" w:unhideWhenUsed="1"/>
-    <w:lsdException w:name="Date" w:semiHidden="1" w:unhideWhenUsed="1"/>
-    <w:lsdException w:name="Body Text First Indent" w:semiHidden="1" w:unhideWhenUsed="1"/>
-    <w:lsdException w:name="Body Text First Indent 2" w:semiHidden="1" w:unhideWhenUsed="1"/>
-    <w:lsdException w:name="Note Heading" w:semiHidden="1" w:unhideWhenUsed="1"/>
-    <w:lsdException w:name="Body Text 2" w:semiHidden="1" w:unhideWhenUsed="1"/>
-    <w:lsdException w:name="Body Text 3" w:semiHidden="1" w:unhideWhenUsed="1"/>
-    <w:lsdException w:name="Body Text Indent 2" w:semiHidden="1" w:unhideWhenUsed="1"/>
-    <w:lsdException w:name="Body Text Indent 3" w:semiHidden="1" w:unhideWhenUsed="1"/>
-    <w:lsdException w:name="Block Text" w:semiHidden="1" w:unhideWhenUsed="1"/>
-    <w:lsdException w:name="Hyperlink" w:semiHidden="1" w:unhideWhenUsed="1"/>
-    <w:lsdException w:name="FollowedHyperlink" w:semiHidden="1" w:unhideWhenUsed="1"/>
-    <w:lsdException w:name="Strong" w:uiPriority="22" w:qFormat="1"/>
-    <w:lsdException w:name="Emphasis" w:uiPriority="20" w:qFormat="1"/>
-    <w:lsdException w:name="Document Map" w:semiHidden="1" w:unhideWhenUsed="1"/>
-    <w:lsdException w:name="Plain Text" w:semiHidden="1" w:unhideWhenUsed="1"/>
-    <w:lsdException w:name="E-mail Signature" w:semiHidden="1" w:unhideWhenUsed="1"/>
-    <w:lsdException w:name="HTML Top of Form" w:semiHidden="1" w:unhideWhenUsed="1"/>
-    <w:lsdException w:name="HTML Bottom of Form" w:semiHidden="1" w:unhideWhenUsed="1"/>
-    <w:lsdException w:name="Normal (Web)" w:semiHidden="1" w:unhideWhenUsed="1"/>
-    <w:lsdException w:name="HTML Acronym" w:semiHidden="1" w:unhideWhenUsed="1"/>
-    <w:lsdException w:name="HTML Address" w:semiHidden="1" w:unhideWhenUsed="1"/>
-    <w:lsdException w:name="HTML Cite" w:semiHidden="1" w:unhideWhenUsed="1"/>
-    <w:lsdException w:name="HTML Code" w:semiHidden="1" w:unhideWhenUsed="1"/>
-    <w:lsdException w:name="HTML Definition" w:semiHidden="1" w:unhideWhenUsed="1"/>
-    <w:lsdException w:name="HTML Keyboard" w:semiHidden="1" w:unhideWhenUsed="1"/>
-    <w:lsdException w:name="HTML Preformatted" w:semiHidden="1" w:unhideWhenUsed="1"/>
-    <w:lsdException w:name="HTML Sample" w:semiHidden="1" w:unhideWhenUsed="1"/>
-    <w:lsdException w:name="HTML Typewriter" w:semiHidden="1" w:unhideWhenUsed="1"/>
-    <w:lsdException w:name="HTML Variable" w:semiHidden="1" w:unhideWhenUsed="1"/>
-    <w:lsdException w:name="Normal Table" w:semiHidden="1" w:unhideWhenUsed="1"/>
-    <w:lsdException w:name="annotation subject" w:semiHidden="1" w:unhideWhenUsed="1"/>
-    <w:lsdException w:name="No List" w:semiHidden="1" w:unhideWhenUsed="1"/>
-    <w:lsdException w:name="Outline List 1" w:semiHidden="1" w:unhideWhenUsed="1"/>
-    <w:lsdException w:name="Outline List 2" w:semiHidden="1" w:unhideWhenUsed="1"/>
-    <w:lsdException w:name="Outline List 3" w:semiHidden="1" w:unhideWhenUsed="1"/>
-    <w:lsdException w:name="Table Simple 1" w:semiHidden="1" w:unhideWhenUsed="1"/>
-    <w:lsdException w:name="Table Simple 2" w:semiHidden="1" w:unhideWhenUsed="1"/>
-    <w:lsdException w:name="Table Simple 3" w:semiHidden="1" w:unhideWhenUsed="1"/>
-    <w:lsdException w:name="Table Classic 1" w:semiHidden="1" w:unhideWhenUsed="1"/>
-    <w:lsdException w:name="Table Classic 2" w:semiHidden="1" w:unhideWhenUsed="1"/>
-    <w:lsdException w:name="Table Classic 3" w:semiHidden="1" w:unhideWhenUsed="1"/>
-    <w:lsdException w:name="Table Classic 4" w:semiHidden="1" w:unhideWhenUsed="1"/>
-    <w:lsdException w:name="Table Colorful 1" w:semiHidden="1" w:unhideWhenUsed="1"/>
-    <w:lsdException w:name="Table Colorful 2" w:semiHidden="1" w:unhideWhenUsed="1"/>
-    <w:lsdException w:name="Table Colorful 3" w:semiHidden="1" w:unhideWhenUsed="1"/>
-    <w:lsdException w:name="Table Columns 1" w:semiHidden="1" w:unhideWhenUsed="1"/>
-    <w:lsdException w:name="Table Columns 2" w:semiHidden="1" w:unhideWhenUsed="1"/>
-    <w:lsdException w:name="Table Columns 3" w:semiHidden="1" w:unhideWhenUsed="1"/>
-    <w:lsdException w:name="Table Columns 4" w:semiHidden="1" w:unhideWhenUsed="1"/>
-    <w:lsdException w:name="Table Columns 5" w:semiHidden="1" w:unhideWhenUsed="1"/>
-    <w:lsdException w:name="Table Grid 1" w:semiHidden="1" w:unhideWhenUsed="1"/>
-    <w:lsdException w:name="Table Grid 2" w:semiHidden="1" w:unhideWhenUsed="1"/>
-    <w:lsdException w:name="Table Grid 3" w:semiHidden="1" w:unhideWhenUsed="1"/>
-    <w:lsdException w:name="Table Grid 4" w:semiHidden="1" w:unhideWhenUsed="1"/>
-    <w:lsdException w:name="Table Grid 5" w:semiHidden="1" w:unhideWhenUsed="1"/>
-    <w:lsdException w:name="Table Grid 6" w:semiHidden="1" w:unhideWhenUsed="1"/>
-    <w:lsdException w:name="Table Grid 7" w:semiHidden="1" w:unhideWhenUsed="1"/>
-    <w:lsdException w:name="Table Grid 8" w:semiHidden="1" w:unhideWhenUsed="1"/>
-    <w:lsdException w:name="Table List 1" w:semiHidden="1" w:unhideWhenUsed="1"/>
-    <w:lsdException w:name="Table List 2" w:semiHidden="1" w:unhideWhenUsed="1"/>
-    <w:lsdException w:name="Table List 3" w:semiHidden="1" w:unhideWhenUsed="1"/>
-    <w:lsdException w:name="Table List 4" w:semiHidden="1" w:unhideWhenUsed="1"/>
-    <w:lsdException w:name="Table List 5" w:semiHidden="1" w:unhideWhenUsed="1"/>
-    <w:lsdException w:name="Table List 6" w:semiHidden="1" w:unhideWhenUsed="1"/>
-    <w:lsdException w:name="Table List 7" w:semiHidden="1" w:unhideWhenUsed="1"/>
-    <w:lsdException w:name="Table List 8" w:semiHidden="1" w:unhideWhenUsed="1"/>
-    <w:lsdException w:name="Table 3D effects 1" w:semiHidden="1" w:unhideWhenUsed="1"/>
-    <w:lsdException w:name="Table 3D effects 2" w:semiHidden="1" w:unhideWhenUsed="1"/>
-    <w:lsdException w:name="Table 3D effects 3" w:semiHidden="1" w:unhideWhenUsed="1"/>
-    <w:lsdException w:name="Table Contemporary" w:semiHidden="1" w:unhideWhenUsed="1"/>
-    <w:lsdException w:name="Table Elegant" w:semiHidden="1" w:unhideWhenUsed="1"/>
-    <w:lsdException w:name="Table Professional" w:semiHidden="1" w:unhideWhenUsed="1"/>
-    <w:lsdException w:name="Table Subtle 1" w:semiHidden="1" w:unhideWhenUsed="1"/>
-    <w:lsdException w:name="Table Subtle 2" w:semiHidden="1" w:unhideWhenUsed="1"/>
-    <w:lsdException w:name="Table Web 1" w:semiHidden="1" w:unhideWhenUsed="1"/>
-    <w:lsdException w:name="Table Web 2" w:semiHidden="1" w:unhideWhenUsed="1"/>
-    <w:lsdException w:name="Table Web 3" w:semiHidden="1" w:unhideWhenUsed="1"/>
-    <w:lsdException w:name="Balloon Text" w:semiHidden="1" w:unhideWhenUsed="1"/>
-    <w:lsdException w:name="Table Grid" w:uiPriority="59"/>
-    <w:lsdException w:name="Table Theme" w:semiHidden="1" w:unhideWhenUsed="1"/>
-    <w:lsdException w:name="Placeholder Text" w:semiHidden="1"/>
-    <w:lsdException w:name="No Spacing" w:uiPriority="1" w:qFormat="1"/>
-    <w:lsdException w:name="Light Shading" w:uiPriority="60"/>
-    <w:lsdException w:name="Light List" w:uiPriority="61"/>
-    <w:lsdException w:name="Light Grid" w:uiPriority="62"/>
-    <w:lsdException w:name="Medium Shading 1" w:uiPriority="63"/>
-    <w:lsdException w:name="Medium Shading 2" w:uiPriority="64"/>
-    <w:lsdException w:name="Medium List 1" w:uiPriority="65"/>
-    <w:lsdException w:name="Medium List 2" w:uiPriority="66"/>
-    <w:lsdException w:name="Medium Grid 1" w:uiPriority="67"/>
-    <w:lsdException w:name="Medium Grid 2" w:uiPriority="68"/>
-    <w:lsdException w:name="Medium Grid 3" w:uiPriority="69"/>
-    <w:lsdException w:name="Dark List" w:uiPriority="70"/>
-    <w:lsdException w:name="Colorful Shading" w:uiPriority="71"/>
-    <w:lsdException w:name="Colorful List" w:uiPriority="72"/>
-    <w:lsdException w:name="Colorful Grid" w:uiPriority="73"/>
-    <w:lsdException w:name="Light Shading Accent 1" w:uiPriority="60"/>
-    <w:lsdException w:name="Light List Accent 1" w:uiPriority="61"/>
-    <w:lsdException w:name="Light Grid Accent 1" w:uiPriority="62"/>
-    <w:lsdException w:name="Medium Shading 1 Accent 1" w:uiPriority="63"/>
-    <w:lsdException w:name="Medium Shading 2 Accent 1" w:uiPriority="64"/>
-    <w:lsdException w:name="Medium List 1 Accent 1" w:uiPriority="65"/>
-    <w:lsdException w:name="Revision" w:semiHidden="1"/>
-    <w:lsdException w:name="List Paragraph" w:uiPriority="34" w:qFormat="1"/>
-    <w:lsdException w:name="Quote" w:uiPriority="29" w:qFormat="1"/>
-    <w:lsdException w:name="Intense Quote" w:uiPriority="30" w:qFormat="1"/>
-    <w:lsdException w:name="Medium List 2 Accent 1" w:uiPriority="66"/>
-    <w:lsdException w:name="Medium Grid 1 Accent 1" w:uiPriority="67"/>
-    <w:lsdException w:name="Medium Grid 2 Accent 1" w:uiPriority="68"/>
-    <w:lsdException w:name="Medium Grid 3 Accent 1" w:uiPriority="69"/>
-    <w:lsdException w:name="Dark List Accent 1" w:uiPriority="70"/>
-    <w:lsdException w:name="Colorful Shading Accent 1" w:uiPriority="71"/>
-    <w:lsdException w:name="Colorful List Accent 1" w:uiPriority="72"/>
-    <w:lsdException w:name="Colorful Grid Accent 1" w:uiPriority="73"/>
-    <w:lsdException w:name="Light Shading Accent 2" w:uiPriority="60"/>
-    <w:lsdException w:name="Light List Accent 2" w:uiPriority="61"/>
-    <w:lsdException w:name="Light Grid Accent 2" w:uiPriority="62"/>
-    <w:lsdException w:name="Medium Shading 1 Accent 2" w:uiPriority="63"/>
-    <w:lsdException w:name="Medium Shading 2 Accent 2" w:uiPriority="64"/>
-    <w:lsdException w:name="Medium List 1 Accent 2" w:uiPriority="65"/>
-    <w:lsdException w:name="Medium List 2 Accent 2" w:uiPriority="66"/>
-    <w:lsdException w:name="Medium Grid 1 Accent 2" w:uiPriority="67"/>
-    <w:lsdException w:name="Medium Grid 2 Accent 2" w:uiPriority="68"/>
-    <w:lsdException w:name="Medium Grid 3 Accent 2" w:uiPriority="69"/>
-    <w:lsdException w:name="Dark List Accent 2" w:uiPriority="70"/>
-    <w:lsdException w:name="Colorful Shading Accent 2" w:uiPriority="71"/>
-    <w:lsdException w:name="Colorful List Accent 2" w:uiPriority="72"/>
-    <w:lsdException w:name="Colorful Grid Accent 2" w:uiPriority="73"/>
-    <w:lsdException w:name="Light Shading Accent 3" w:uiPriority="60"/>
-    <w:lsdException w:name="Light List Accent 3" w:uiPriority="61"/>
-    <w:lsdException w:name="Light Grid Accent 3" w:uiPriority="62"/>
-    <w:lsdException w:name="Medium Shading 1 Accent 3" w:uiPriority="63"/>
-    <w:lsdException w:name="Medium Shading 2 Accent 3" w:uiPriority="64"/>
-    <w:lsdException w:name="Medium List 1 Accent 3" w:uiPriority="65"/>
-    <w:lsdException w:name="Medium List 2 Accent 3" w:uiPriority="66"/>
-    <w:lsdException w:name="Medium Grid 1 Accent 3" w:uiPriority="67"/>
-    <w:lsdException w:name="Medium Grid 2 Accent 3" w:uiPriority="68"/>
-    <w:lsdException w:name="Medium Grid 3 Accent 3" w:uiPriority="69"/>
-    <w:lsdException w:name="Dark List Accent 3" w:uiPriority="70"/>
-    <w:lsdException w:name="Colorful Shading Accent 3" w:uiPriority="71"/>
-    <w:lsdException w:name="Colorful List Accent 3" w:uiPriority="72"/>
-    <w:lsdException w:name="Colorful Grid Accent 3" w:uiPriority="73"/>
-    <w:lsdException w:name="Light Shading Accent 4" w:uiPriority="60"/>
-    <w:lsdException w:name="Light List Accent 4" w:uiPriority="61"/>
-    <w:lsdException w:name="Light Grid Accent 4" w:uiPriority="62"/>
-    <w:lsdException w:name="Medium Shading 1 Accent 4" w:uiPriority="63"/>
-    <w:lsdException w:name="Medium Shading 2 Accent 4" w:uiPriority="64"/>
-    <w:lsdException w:name="Medium List 1 Accent 4" w:uiPriority="65"/>
-    <w:lsdException w:name="Medium List 2 Accent 4" w:uiPriority="66"/>
-    <w:lsdException w:name="Medium Grid 1 Accent 4" w:uiPriority="67"/>
-    <w:lsdException w:name="Medium Grid 2 Accent 4" w:uiPriority="68"/>
-    <w:lsdException w:name="Medium Grid 3 Accent 4" w:uiPriority="69"/>
-    <w:lsdException w:name="Dark List Accent 4" w:uiPriority="70"/>
-    <w:lsdException w:name="Colorful Shading Accent 4" w:uiPriority="71"/>
-    <w:lsdException w:name="Colorful List Accent 4" w:uiPriority="72"/>
-    <w:lsdException w:name="Colorful Grid Accent 4" w:uiPriority="73"/>
-    <w:lsdException w:name="Light Shading Accent 5" w:uiPriority="60"/>
-    <w:lsdException w:name="Light List Accent 5" w:uiPriority="61"/>
-    <w:lsdException w:name="Light Grid Accent 5" w:uiPriority="62"/>
-    <w:lsdException w:name="Medium Shading 1 Accent 5" w:uiPriority="63"/>
-    <w:lsdException w:name="Medium Shading 2 Accent 5" w:uiPriority="64"/>
-    <w:lsdException w:name="Medium List 1 Accent 5" w:uiPriority="65"/>
-    <w:lsdException w:name="Medium List 2 Accent 5" w:uiPriority="66"/>
-    <w:lsdException w:name="Medium Grid 1 Accent 5" w:uiPriority="67"/>
-    <w:lsdException w:name="Medium Grid 2 Accent 5" w:uiPriority="68"/>
-    <w:lsdException w:name="Medium Grid 3 Accent 5" w:uiPriority="69"/>
-    <w:lsdException w:name="Dark List Accent 5" w:uiPriority="70"/>
-    <w:lsdException w:name="Colorful Shading Accent 5" w:uiPriority="71"/>
-    <w:lsdException w:name="Colorful List Accent 5" w:uiPriority="72"/>
-    <w:lsdException w:name="Colorful Grid Accent 5" w:uiPriority="73"/>
-    <w:lsdException w:name="Light Shading Accent 6" w:uiPriority="60"/>
-    <w:lsdException w:name="Light List Accent 6" w:uiPriority="61"/>
-    <w:lsdException w:name="Light Grid Accent 6" w:uiPriority="62"/>
-    <w:lsdException w:name="Medium Shading 1 Accent 6" w:uiPriority="63"/>
-    <w:lsdException w:name="Medium Shading 2 Accent 6" w:uiPriority="64"/>
-    <w:lsdException w:name="Medium List 1 Accent 6" w:uiPriority="65"/>
-    <w:lsdException w:name="Medium List 2 Accent 6" w:uiPriority="66"/>
-    <w:lsdException w:name="Medium Grid 1 Accent 6" w:uiPriority="67"/>
-    <w:lsdException w:name="Medium Grid 2 Accent 6" w:uiPriority="68"/>
-    <w:lsdException w:name="Medium Grid 3 Accent 6" w:uiPriority="69"/>
-    <w:lsdException w:name="Dark List Accent 6" w:uiPriority="70"/>
-    <w:lsdException w:name="Colorful Shading Accent 6" w:uiPriority="71"/>
-    <w:lsdException w:name="Colorful List Accent 6" w:uiPriority="72"/>
-    <w:lsdException w:name="Colorful Grid Accent 6" w:uiPriority="73"/>
-    <w:lsdException w:name="Subtle Emphasis" w:uiPriority="19" w:qFormat="1"/>
-    <w:lsdException w:name="Intense Emphasis" w:uiPriority="21" w:qFormat="1"/>
-    <w:lsdException w:name="Subtle Reference" w:uiPriority="31" w:qFormat="1"/>
-    <w:lsdException w:name="Intense Reference" w:uiPriority="32" w:qFormat="1"/>
-    <w:lsdException w:name="Book Title" w:uiPriority="33" w:qFormat="1"/>
-    <w:lsdException w:name="Bibliography" w:semiHidden="1" w:uiPriority="37" w:unhideWhenUsed="1"/>
-    <w:lsdException w:name="TOC Heading" w:semiHidden="1" w:uiPriority="39" w:unhideWhenUsed="1" w:qFormat="1"/>
-    <w:lsdException w:name="Plain Table 1" w:uiPriority="41"/>
-    <w:lsdException w:name="Plain Table 2" w:uiPriority="42"/>
-    <w:lsdException w:name="Plain Table 3" w:uiPriority="43"/>
-    <w:lsdException w:name="Plain Table 4" w:uiPriority="44"/>
-    <w:lsdException w:name="Plain Table 5" w:uiPriority="45"/>
-    <w:lsdException w:name="Grid Table Light" w:uiPriority="40"/>
-    <w:lsdException w:name="Grid Table 1 Light" w:uiPriority="46"/>
-    <w:lsdException w:name="Grid Table 2" w:uiPriority="47"/>
-    <w:lsdException w:name="Grid Table 3" w:uiPriority="48"/>
-    <w:lsdException w:name="Grid Table 4" w:uiPriority="49"/>
-    <w:lsdException w:name="Grid Table 5 Dark" w:uiPriority="50"/>
-    <w:lsdException w:name="Grid Table 6 Colorful" w:uiPriority="51"/>
-    <w:lsdException w:name="Grid Table 7 Colorful" w:uiPriority="52"/>
-    <w:lsdException w:name="Grid Table 1 Light Accent 1" w:uiPriority="46"/>
-    <w:lsdException w:name="Grid Table 2 Accent 1" w:uiPriority="47"/>
-    <w:lsdException w:name="Grid Table 3 Accent 1" w:uiPriority="48"/>
-    <w:lsdException w:name="Grid Table 4 Accent 1" w:uiPriority="49"/>
-    <w:lsdException w:name="Grid Table 5 Dark Accent 1" w:uiPriority="50"/>
-    <w:lsdException w:name="Grid Table 6 Colorful Accent 1" w:uiPriority="51"/>
-    <w:lsdException w:name="Grid Table 7 Colorful Accent 1" w:uiPriority="52"/>
-    <w:lsdException w:name="Grid Table 1 Light Accent 2" w:uiPriority="46"/>
-    <w:lsdException w:name="Grid Table 2 Accent 2" w:uiPriority="47"/>
-    <w:lsdException w:name="Grid Table 3 Accent 2" w:uiPriority="48"/>
-    <w:lsdException w:name="Grid Table 4 Accent 2" w:uiPriority="49"/>
-    <w:lsdException w:name="Grid Table 5 Dark Accent 2" w:uiPriority="50"/>
-    <w:lsdException w:name="Grid Table 6 Colorful Accent 2" w:uiPriority="51"/>
-    <w:lsdException w:name="Grid Table 7 Colorful Accent 2" w:uiPriority="52"/>
-    <w:lsdException w:name="Grid Table 1 Light Accent 3" w:uiPriority="46"/>
-    <w:lsdException w:name="Grid Table 2 Accent 3" w:uiPriority="47"/>
-    <w:lsdException w:name="Grid Table 3 Accent 3" w:uiPriority="48"/>
-    <w:lsdException w:name="Grid Table 4 Accent 3" w:uiPriority="49"/>
-    <w:lsdException w:name="Grid Table 5 Dark Accent 3" w:uiPriority="50"/>
-    <w:lsdException w:name="Grid Table 6 Colorful Accent 3" w:uiPriority="51"/>
-    <w:lsdException w:name="Grid Table 7 Colorful Accent 3" w:uiPriority="52"/>
-    <w:lsdException w:name="Grid Table 1 Light Accent 4" w:uiPriority="46"/>
-    <w:lsdException w:name="Grid Table 2 Accent 4" w:uiPriority="47"/>
-    <w:lsdException w:name="Grid Table 3 Accent 4" w:uiPriority="48"/>
-    <w:lsdException w:name="Grid Table 4 Accent 4" w:uiPriority="49"/>
-    <w:lsdException w:name="Grid Table 5 Dark Accent 4" w:uiPriority="50"/>
-    <w:lsdException w:name="Grid Table 6 Colorful Accent 4" w:uiPriority="51"/>
-    <w:lsdException w:name="Grid Table 7 Colorful Accent 4" w:uiPriority="52"/>
-    <w:lsdException w:name="Grid Table 1 Light Accent 5" w:uiPriority="46"/>
-    <w:lsdException w:name="Grid Table 2 Accent 5" w:uiPriority="47"/>
-    <w:lsdException w:name="Grid Table 3 Accent 5" w:uiPriority="48"/>
-    <w:lsdException w:name="Grid Table 4 Accent 5" w:uiPriority="49"/>
-    <w:lsdException w:name="Grid Table 5 Dark Accent 5" w:uiPriority="50"/>
-    <w:lsdException w:name="Grid Table 6 Colorful Accent 5" w:uiPriority="51"/>
-    <w:lsdException w:name="Grid Table 7 Colorful Accent 5" w:uiPriority="52"/>
-    <w:lsdException w:name="Grid Table 1 Light Accent 6" w:uiPriority="46"/>
-    <w:lsdException w:name="Grid Table 2 Accent 6" w:uiPriority="47"/>
-    <w:lsdException w:name="Grid Table 3 Accent 6" w:uiPriority="48"/>
-    <w:lsdException w:name="Grid Table 4 Accent 6" w:uiPriority="49"/>
-    <w:lsdException w:name="Grid Table 5 Dark Accent 6" w:uiPriority="50"/>
-    <w:lsdException w:name="Grid Table 6 Colorful Accent 6" w:uiPriority="51"/>
-    <w:lsdException w:name="Grid Table 7 Colorful Accent 6" w:uiPriority="52"/>
-    <w:lsdException w:name="List Table 1 Light" w:uiPriority="46"/>
-    <w:lsdException w:name="List Table 2" w:uiPriority="47"/>
-    <w:lsdException w:name="List Table 3" w:uiPriority="48"/>
-    <w:lsdException w:name="List Table 4" w:uiPriority="49"/>
-    <w:lsdException w:name="List Table 5 Dark" w:uiPriority="50"/>
-    <w:lsdException w:name="List Table 6 Colorful" w:uiPriority="51"/>
-    <w:lsdException w:name="List Table 7 Colorful" w:uiPriority="52"/>
-    <w:lsdException w:name="List Table 1 Light Accent 1" w:uiPriority="46"/>
-    <w:lsdException w:name="List Table 2 Accent 1" w:uiPriority="47"/>
-    <w:lsdException w:name="List Table 3 Accent 1" w:uiPriority="48"/>
-    <w:lsdException w:name="List Table 4 Accent 1" w:uiPriority="49"/>
-    <w:lsdException w:name="List Table 5 Dark Accent 1" w:uiPriority="50"/>
-    <w:lsdException w:name="List Table 6 Colorful Accent 1" w:uiPriority="51"/>
-    <w:lsdException w:name="List Table 7 Colorful Accent 1" w:uiPriority="52"/>
-    <w:lsdException w:name="List Table 1 Light Accent 2" w:uiPriority="46"/>
-    <w:lsdException w:name="List Table 2 Accent 2" w:uiPriority="47"/>
-    <w:lsdException w:name="List Table 3 Accent 2" w:uiPriority="48"/>
-    <w:lsdException w:name="List Table 4 Accent 2" w:uiPriority="49"/>
-    <w:lsdException w:name="List Table 5 Dark Accent 2" w:uiPriority="50"/>
-    <w:lsdException w:name="List Table 6 Colorful Accent 2" w:uiPriority="51"/>
-    <w:lsdException w:name="List Table 7 Colorful Accent 2" w:uiPriority="52"/>
-    <w:lsdException w:name="List Table 1 Light Accent 3" w:uiPriority="46"/>
-    <w:lsdException w:name="List Table 2 Accent 3" w:uiPriority="47"/>
-    <w:lsdException w:name="List Table 3 Accent 3" w:uiPriority="48"/>
-    <w:lsdException w:name="List Table 4 Accent 3" w:uiPriority="49"/>
-    <w:lsdException w:name="List Table 5 Dark Accent 3" w:uiPriority="50"/>
-    <w:lsdException w:name="List Table 6 Colorful Accent 3" w:uiPriority="51"/>
-    <w:lsdException w:name="List Table 7 Colorful Accent 3" w:uiPriority="52"/>
-    <w:lsdException w:name="List Table 1 Light Accent 4" w:uiPriority="46"/>
-    <w:lsdException w:name="List Table 2 Accent 4" w:uiPriority="47"/>
-    <w:lsdException w:name="List Table 3 Accent 4" w:uiPriority="48"/>
-    <w:lsdException w:name="List Table 4 Accent 4" w:uiPriority="49"/>
-    <w:lsdException w:name="List Table 5 Dark Accent 4" w:uiPriority="50"/>
-    <w:lsdException w:name="List Table 6 Colorful Accent 4" w:uiPriority="51"/>
-    <w:lsdException w:name="List Table 7 Colorful Accent 4" w:uiPriority="52"/>
-    <w:lsdException w:name="List Table 1 Light Accent 5" w:uiPriority="46"/>
-    <w:lsdException w:name="List Table 2 Accent 5" w:uiPriority="47"/>
-    <w:lsdException w:name="List Table 3 Accent 5" w:uiPriority="48"/>
-    <w:lsdException w:name="List Table 4 Accent 5" w:uiPriority="49"/>
-    <w:lsdException w:name="List Table 5 Dark Accent 5" w:uiPriority="50"/>
-    <w:lsdException w:name="List Table 6 Colorful Accent 5" w:uiPriority="51"/>
-    <w:lsdException w:name="List Table 7 Colorful Accent 5" w:uiPriority="52"/>
-    <w:lsdException w:name="List Table 1 Light Accent 6" w:uiPriority="46"/>
-    <w:lsdException w:name="List Table 2 Accent 6" w:uiPriority="47"/>
-    <w:lsdException w:name="List Table 3 Accent 6" w:uiPriority="48"/>
-    <w:lsdException w:name="List Table 4 Accent 6" w:uiPriority="49"/>
-    <w:lsdException w:name="List Table 5 Dark Accent 6" w:uiPriority="50"/>
-    <w:lsdException w:name="List Table 6 Colorful Accent 6" w:uiPriority="51"/>
-    <w:lsdException w:name="List Table 7 Colorful Accent 6" w:uiPriority="52"/>
+  <w:latentStyles w:defLockedState="0" w:defUIPriority="99" w:defSemiHidden="1" w:defUnhideWhenUsed="1" w:defQFormat="0" w:count="267">
+    <w:lsdException w:name="Normal" w:semiHidden="0" w:uiPriority="0" w:unhideWhenUsed="0" w:qFormat="1"/>
+    <w:lsdException w:name="heading 1" w:semiHidden="0" w:uiPriority="9" w:unhideWhenUsed="0" w:qFormat="1"/>
+    <w:lsdException w:name="heading 2" w:uiPriority="9" w:qFormat="1"/>
+    <w:lsdException w:name="heading 3" w:uiPriority="9" w:qFormat="1"/>
+    <w:lsdException w:name="heading 4" w:uiPriority="9" w:qFormat="1"/>
+    <w:lsdException w:name="heading 5" w:uiPriority="9" w:qFormat="1"/>
+    <w:lsdException w:name="heading 6" w:uiPriority="9" w:qFormat="1"/>
+    <w:lsdException w:name="heading 7" w:uiPriority="9" w:qFormat="1"/>
+    <w:lsdException w:name="heading 8" w:uiPriority="9" w:qFormat="1"/>
+    <w:lsdException w:name="heading 9" w:uiPriority="9" w:qFormat="1"/>
+    <w:lsdException w:name="toc 1" w:uiPriority="39"/>
+    <w:lsdException w:name="toc 2" w:uiPriority="39"/>
+    <w:lsdException w:name="toc 3" w:uiPriority="39"/>
+    <w:lsdException w:name="toc 4" w:uiPriority="39"/>
+    <w:lsdException w:name="toc 5" w:uiPriority="39"/>
+    <w:lsdException w:name="toc 6" w:uiPriority="39"/>
+    <w:lsdException w:name="toc 7" w:uiPriority="39"/>
+    <w:lsdException w:name="toc 8" w:uiPriority="39"/>
+    <w:lsdException w:name="toc 9" w:uiPriority="39"/>
+    <w:lsdException w:name="caption" w:uiPriority="35" w:qFormat="1"/>
+    <w:lsdException w:name="Title" w:semiHidden="0" w:uiPriority="10" w:unhideWhenUsed="0" w:qFormat="1"/>
+    <w:lsdException w:name="Default Paragraph Font" w:uiPriority="1"/>
+    <w:lsdException w:name="Subtitle" w:semiHidden="0" w:uiPriority="11" w:unhideWhenUsed="0" w:qFormat="1"/>
+    <w:lsdException w:name="Strong" w:semiHidden="0" w:uiPriority="22" w:unhideWhenUsed="0" w:qFormat="1"/>
+    <w:lsdException w:name="Emphasis" w:semiHidden="0" w:uiPriority="20" w:unhideWhenUsed="0" w:qFormat="1"/>
+    <w:lsdException w:name="Table Grid" w:semiHidden="0" w:uiPriority="59" w:unhideWhenUsed="0"/>
+    <w:lsdException w:name="Placeholder Text" w:unhideWhenUsed="0"/>
+    <w:lsdException w:name="No Spacing" w:semiHidden="0" w:uiPriority="1" w:unhideWhenUsed="0" w:qFormat="1"/>
+    <w:lsdException w:name="Light Shading" w:semiHidden="0" w:uiPriority="60" w:unhideWhenUsed="0"/>
+    <w:lsdException w:name="Light List" w:semiHidden="0" w:uiPriority="61" w:unhideWhenUsed="0"/>
+    <w:lsdException w:name="Light Grid" w:semiHidden="0" w:uiPriority="62" w:unhideWhenUsed="0"/>
+    <w:lsdException w:name="Medium Shading 1" w:semiHidden="0" w:uiPriority="63" w:unhideWhenUsed="0"/>
+    <w:lsdException w:name="Medium Shading 2" w:semiHidden="0" w:uiPriority="64" w:unhideWhenUsed="0"/>
+    <w:lsdException w:name="Medium List 1" w:semiHidden="0" w:uiPriority="65" w:unhideWhenUsed="0"/>
+    <w:lsdException w:name="Medium List 2" w:semiHidden="0" w:uiPriority="66" w:unhideWhenUsed="0"/>
+    <w:lsdException w:name="Medium Grid 1" w:semiHidden="0" w:uiPriority="67" w:unhideWhenUsed="0"/>
+    <w:lsdException w:name="Medium Grid 2" w:semiHidden="0" w:uiPriority="68" w:unhideWhenUsed="0"/>
+    <w:lsdException w:name="Medium Grid 3" w:semiHidden="0" w:uiPriority="69" w:unhideWhenUsed="0"/>
+    <w:lsdException w:name="Dark List" w:semiHidden="0" w:uiPriority="70" w:unhideWhenUsed="0"/>
+    <w:lsdException w:name="Colorful Shading" w:semiHidden="0" w:uiPriority="71" w:unhideWhenUsed="0"/>
+    <w:lsdException w:name="Colorful List" w:semiHidden="0" w:uiPriority="72" w:unhideWhenUsed="0"/>
+    <w:lsdException w:name="Colorful Grid" w:semiHidden="0" w:uiPriority="73" w:unhideWhenUsed="0"/>
+    <w:lsdException w:name="Light Shading Accent 1" w:semiHidden="0" w:uiPriority="60" w:unhideWhenUsed="0"/>
+    <w:lsdException w:name="Light List Accent 1" w:semiHidden="0" w:uiPriority="61" w:unhideWhenUsed="0"/>
+    <w:lsdException w:name="Light Grid Accent 1" w:semiHidden="0" w:uiPriority="62" w:unhideWhenUsed="0"/>
+    <w:lsdException w:name="Medium Shading 1 Accent 1" w:semiHidden="0" w:uiPriority="63" w:unhideWhenUsed="0"/>
+    <w:lsdException w:name="Medium Shading 2 Accent 1" w:semiHidden="0" w:uiPriority="64" w:unhideWhenUsed="0"/>
+    <w:lsdException w:name="Medium List 1 Accent 1" w:semiHidden="0" w:uiPriority="65" w:unhideWhenUsed="0"/>
+    <w:lsdException w:name="Revision" w:unhideWhenUsed="0"/>
+    <w:lsdException w:name="List Paragraph" w:semiHidden="0" w:uiPriority="34" w:unhideWhenUsed="0" w:qFormat="1"/>
+    <w:lsdException w:name="Quote" w:semiHidden="0" w:uiPriority="29" w:unhideWhenUsed="0" w:qFormat="1"/>
+    <w:lsdException w:name="Intense Quote" w:semiHidden="0" w:uiPriority="30" w:unhideWhenUsed="0" w:qFormat="1"/>
+    <w:lsdException w:name="Medium List 2 Accent 1" w:semiHidden="0" w:uiPriority="66" w:unhideWhenUsed="0"/>
+    <w:lsdException w:name="Medium Grid 1 Accent 1" w:semiHidden="0" w:uiPriority="67" w:unhideWhenUsed="0"/>
+    <w:lsdException w:name="Medium Grid 2 Accent 1" w:semiHidden="0" w:uiPriority="68" w:unhideWhenUsed="0"/>
+    <w:lsdException w:name="Medium Grid 3 Accent 1" w:semiHidden="0" w:uiPriority="69" w:unhideWhenUsed="0"/>
+    <w:lsdException w:name="Dark List Accent 1" w:semiHidden="0" w:uiPriority="70" w:unhideWhenUsed="0"/>
+    <w:lsdException w:name="Colorful Shading Accent 1" w:semiHidden="0" w:uiPriority="71" w:unhideWhenUsed="0"/>
+    <w:lsdException w:name="Colorful List Accent 1" w:semiHidden="0" w:uiPriority="72" w:unhideWhenUsed="0"/>
+    <w:lsdException w:name="Colorful Grid Accent 1" w:semiHidden="0" w:uiPriority="73" w:unhideWhenUsed="0"/>
+    <w:lsdException w:name="Light Shading Accent 2" w:semiHidden="0" w:uiPriority="60" w:unhideWhenUsed="0"/>
+    <w:lsdException w:name="Light List Accent 2" w:semiHidden="0" w:uiPriority="61" w:unhideWhenUsed="0"/>
+    <w:lsdException w:name="Light Grid Accent 2" w:semiHidden="0" w:uiPriority="62" w:unhideWhenUsed="0"/>
+    <w:lsdException w:name="Medium Shading 1 Accent 2" w:semiHidden="0" w:uiPriority="63" w:unhideWhenUsed="0"/>
+    <w:lsdException w:name="Medium Shading 2 Accent 2" w:semiHidden="0" w:uiPriority="64" w:unhideWhenUsed="0"/>
+    <w:lsdException w:name="Medium List 1 Accent 2" w:semiHidden="0" w:uiPriority="65" w:unhideWhenUsed="0"/>
+    <w:lsdException w:name="Medium List 2 Accent 2" w:semiHidden="0" w:uiPriority="66" w:unhideWhenUsed="0"/>
+    <w:lsdException w:name="Medium Grid 1 Accent 2" w:semiHidden="0" w:uiPriority="67" w:unhideWhenUsed="0"/>
+    <w:lsdException w:name="Medium Grid 2 Accent 2" w:semiHidden="0" w:uiPriority="68" w:unhideWhenUsed="0"/>
+    <w:lsdException w:name="Medium Grid 3 Accent 2" w:semiHidden="0" w:uiPriority="69" w:unhideWhenUsed="0"/>
+    <w:lsdException w:name="Dark List Accent 2" w:semiHidden="0" w:uiPriority="70" w:unhideWhenUsed="0"/>
+    <w:lsdException w:name="Colorful Shading Accent 2" w:semiHidden="0" w:uiPriority="71" w:unhideWhenUsed="0"/>
+    <w:lsdException w:name="Colorful List Accent 2" w:semiHidden="0" w:uiPriority="72" w:unhideWhenUsed="0"/>
+    <w:lsdException w:name="Colorful Grid Accent 2" w:semiHidden="0" w:uiPriority="73" w:unhideWhenUsed="0"/>
+    <w:lsdException w:name="Light Shading Accent 3" w:semiHidden="0" w:uiPriority="60" w:unhideWhenUsed="0"/>
+    <w:lsdException w:name="Light List Accent 3" w:semiHidden="0" w:uiPriority="61" w:unhideWhenUsed="0"/>
+    <w:lsdException w:name="Light Grid Accent 3" w:semiHidden="0" w:uiPriority="62" w:unhideWhenUsed="0"/>
+    <w:lsdException w:name="Medium Shading 1 Accent 3" w:semiHidden="0" w:uiPriority="63" w:unhideWhenUsed="0"/>
+    <w:lsdException w:name="Medium Shading 2 Accent 3" w:semiHidden="0" w:uiPriority="64" w:unhideWhenUsed="0"/>
+    <w:lsdException w:name="Medium List 1 Accent 3" w:semiHidden="0" w:uiPriority="65" w:unhideWhenUsed="0"/>
+    <w:lsdException w:name="Medium List 2 Accent 3" w:semiHidden="0" w:uiPriority="66" w:unhideWhenUsed="0"/>
+    <w:lsdException w:name="Medium Grid 1 Accent 3" w:semiHidden="0" w:uiPriority="67" w:unhideWhenUsed="0"/>
+    <w:lsdException w:name="Medium Grid 2 Accent 3" w:semiHidden="0" w:uiPriority="68" w:unhideWhenUsed="0"/>
+    <w:lsdException w:name="Medium Grid 3 Accent 3" w:semiHidden="0" w:uiPriority="69" w:unhideWhenUsed="0"/>
+    <w:lsdException w:name="Dark List Accent 3" w:semiHidden="0" w:uiPriority="70" w:unhideWhenUsed="0"/>
+    <w:lsdException w:name="Colorful Shading Accent 3" w:semiHidden="0" w:uiPriority="71" w:unhideWhenUsed="0"/>
+    <w:lsdException w:name="Colorful List Accent 3" w:semiHidden="0" w:uiPriority="72" w:unhideWhenUsed="0"/>
+    <w:lsdException w:name="Colorful Grid Accent 3" w:semiHidden="0" w:uiPriority="73" w:unhideWhenUsed="0"/>
+    <w:lsdException w:name="Light Shading Accent 4" w:semiHidden="0" w:uiPriority="60" w:unhideWhenUsed="0"/>
+    <w:lsdException w:name="Light List Accent 4" w:semiHidden="0" w:uiPriority="61" w:unhideWhenUsed="0"/>
+    <w:lsdException w:name="Light Grid Accent 4" w:semiHidden="0" w:uiPriority="62" w:unhideWhenUsed="0"/>
+    <w:lsdException w:name="Medium Shading 1 Accent 4" w:semiHidden="0" w:uiPriority="63" w:unhideWhenUsed="0"/>
+    <w:lsdException w:name="Medium Shading 2 Accent 4" w:semiHidden="0" w:uiPriority="64" w:unhideWhenUsed="0"/>
+    <w:lsdException w:name="Medium List 1 Accent 4" w:semiHidden="0" w:uiPriority="65" w:unhideWhenUsed="0"/>
+    <w:lsdException w:name="Medium List 2 Accent 4" w:semiHidden="0" w:uiPriority="66" w:unhideWhenUsed="0"/>
+    <w:lsdException w:name="Medium Grid 1 Accent 4" w:semiHidden="0" w:uiPriority="67" w:unhideWhenUsed="0"/>
+    <w:lsdException w:name="Medium Grid 2 Accent 4" w:semiHidden="0" w:uiPriority="68" w:unhideWhenUsed="0"/>
+    <w:lsdException w:name="Medium Grid 3 Accent 4" w:semiHidden="0" w:uiPriority="69" w:unhideWhenUsed="0"/>
+    <w:lsdException w:name="Dark List Accent 4" w:semiHidden="0" w:uiPriority="70" w:unhideWhenUsed="0"/>
+    <w:lsdException w:name="Colorful Shading Accent 4" w:semiHidden="0" w:uiPriority="71" w:unhideWhenUsed="0"/>
+    <w:lsdException w:name="Colorful List Accent 4" w:semiHidden="0" w:uiPriority="72" w:unhideWhenUsed="0"/>
+    <w:lsdException w:name="Colorful Grid Accent 4" w:semiHidden="0" w:uiPriority="73" w:unhideWhenUsed="0"/>
+    <w:lsdException w:name="Light Shading Accent 5" w:semiHidden="0" w:uiPriority="60" w:unhideWhenUsed="0"/>
+    <w:lsdException w:name="Light List Accent 5" w:semiHidden="0" w:uiPriority="61" w:unhideWhenUsed="0"/>
+    <w:lsdException w:name="Light Grid Accent 5" w:semiHidden="0" w:uiPriority="62" w:unhideWhenUsed="0"/>
+    <w:lsdException w:name="Medium Shading 1 Accent 5" w:semiHidden="0" w:uiPriority="63" w:unhideWhenUsed="0"/>
+    <w:lsdException w:name="Medium Shading 2 Accent 5" w:semiHidden="0" w:uiPriority="64" w:unhideWhenUsed="0"/>
+    <w:lsdException w:name="Medium List 1 Accent 5" w:semiHidden="0" w:uiPriority="65" w:unhideWhenUsed="0"/>
+    <w:lsdException w:name="Medium List 2 Accent 5" w:semiHidden="0" w:uiPriority="66" w:unhideWhenUsed="0"/>
+    <w:lsdException w:name="Medium Grid 1 Accent 5" w:semiHidden="0" w:uiPriority="67" w:unhideWhenUsed="0"/>
+    <w:lsdException w:name="Medium Grid 2 Accent 5" w:semiHidden="0" w:uiPriority="68" w:unhideWhenUsed="0"/>
+    <w:lsdException w:name="Medium Grid 3 Accent 5" w:semiHidden="0" w:uiPriority="69" w:unhideWhenUsed="0"/>
+    <w:lsdException w:name="Dark List Accent 5" w:semiHidden="0" w:uiPriority="70" w:unhideWhenUsed="0"/>
+    <w:lsdException w:name="Colorful Shading Accent 5" w:semiHidden="0" w:uiPriority="71" w:unhideWhenUsed="0"/>
+    <w:lsdException w:name="Colorful List Accent 5" w:semiHidden="0" w:uiPriority="72" w:unhideWhenUsed="0"/>
+    <w:lsdException w:name="Colorful Grid Accent 5" w:semiHidden="0" w:uiPriority="73" w:unhideWhenUsed="0"/>
+    <w:lsdException w:name="Light Shading Accent 6" w:semiHidden="0" w:uiPriority="60" w:unhideWhenUsed="0"/>
+    <w:lsdException w:name="Light List Accent 6" w:semiHidden="0" w:uiPriority="61" w:unhideWhenUsed="0"/>
+    <w:lsdException w:name="Light Grid Accent 6" w:semiHidden="0" w:uiPriority="62" w:unhideWhenUsed="0"/>
+    <w:lsdException w:name="Medium Shading 1 Accent 6" w:semiHidden="0" w:uiPriority="63" w:unhideWhenUsed="0"/>
+    <w:lsdException w:name="Medium Shading 2 Accent 6" w:semiHidden="0" w:uiPriority="64" w:unhideWhenUsed="0"/>
+    <w:lsdException w:name="Medium List 1 Accent 6" w:semiHidden="0" w:uiPriority="65" w:unhideWhenUsed="0"/>
+    <w:lsdException w:name="Medium List 2 Accent 6" w:semiHidden="0" w:uiPriority="66" w:unhideWhenUsed="0"/>
+    <w:lsdException w:name="Medium Grid 1 Accent 6" w:semiHidden="0" w:uiPriority="67" w:unhideWhenUsed="0"/>
+    <w:lsdException w:name="Medium Grid 2 Accent 6" w:semiHidden="0" w:uiPriority="68" w:unhideWhenUsed="0"/>
+    <w:lsdException w:name="Medium Grid 3 Accent 6" w:semiHidden="0" w:uiPriority="69" w:unhideWhenUsed="0"/>
+    <w:lsdException w:name="Dark List Accent 6" w:semiHidden="0" w:uiPriority="70" w:unhideWhenUsed="0"/>
+    <w:lsdException w:name="Colorful Shading Accent 6" w:semiHidden="0" w:uiPriority="71" w:unhideWhenUsed="0"/>
+    <w:lsdException w:name="Colorful List Accent 6" w:semiHidden="0" w:uiPriority="72" w:unhideWhenUsed="0"/>
+    <w:lsdException w:name="Colorful Grid Accent 6" w:semiHidden="0" w:uiPriority="73" w:unhideWhenUsed="0"/>
+    <w:lsdException w:name="Subtle Emphasis" w:semiHidden="0" w:uiPriority="19" w:unhideWhenUsed="0" w:qFormat="1"/>
+    <w:lsdException w:name="Intense Emphasis" w:semiHidden="0" w:uiPriority="21" w:unhideWhenUsed="0" w:qFormat="1"/>
+    <w:lsdException w:name="Subtle Reference" w:semiHidden="0" w:uiPriority="31" w:unhideWhenUsed="0" w:qFormat="1"/>
+    <w:lsdException w:name="Intense Reference" w:semiHidden="0" w:uiPriority="32" w:unhideWhenUsed="0" w:qFormat="1"/>
+    <w:lsdException w:name="Book Title" w:semiHidden="0" w:uiPriority="33" w:unhideWhenUsed="0" w:qFormat="1"/>
+    <w:lsdException w:name="Bibliography" w:uiPriority="37"/>
+    <w:lsdException w:name="TOC Heading" w:uiPriority="39" w:qFormat="1"/>
   </w:latentStyles>
   <w:style w:type="paragraph" w:default="1" w:styleId="Normal">
     <w:name w:val="Normal"/>
@@ -10973,6 +10781,7 @@
     <w:uiPriority w:val="59"/>
     <w:rsid w:val="009B750D"/>
     <w:tblPr>
+      <w:tblInd w:w="0" w:type="dxa"/>
       <w:tblBorders>
         <w:top w:val="single" w:sz="4" w:space="0" w:color="auto"/>
         <w:left w:val="single" w:sz="4" w:space="0" w:color="auto"/>
@@ -10981,6 +10790,12 @@
         <w:insideH w:val="single" w:sz="4" w:space="0" w:color="auto"/>
         <w:insideV w:val="single" w:sz="4" w:space="0" w:color="auto"/>
       </w:tblBorders>
+      <w:tblCellMar>
+        <w:top w:w="0" w:type="dxa"/>
+        <w:left w:w="108" w:type="dxa"/>
+        <w:bottom w:w="0" w:type="dxa"/>
+        <w:right w:w="108" w:type="dxa"/>
+      </w:tblCellMar>
     </w:tblPr>
   </w:style>
   <w:style w:type="paragraph" w:styleId="Header">
@@ -11108,10 +10923,478 @@
     <w:tblPr>
       <w:tblStyleRowBandSize w:val="1"/>
       <w:tblStyleColBandSize w:val="1"/>
+      <w:tblInd w:w="0" w:type="dxa"/>
       <w:tblBorders>
         <w:top w:val="single" w:sz="8" w:space="0" w:color="C0504D" w:themeColor="accent2"/>
         <w:bottom w:val="single" w:sz="8" w:space="0" w:color="C0504D" w:themeColor="accent2"/>
       </w:tblBorders>
+      <w:tblCellMar>
+        <w:top w:w="0" w:type="dxa"/>
+        <w:left w:w="108" w:type="dxa"/>
+        <w:bottom w:w="0" w:type="dxa"/>
+        <w:right w:w="108" w:type="dxa"/>
+      </w:tblCellMar>
+    </w:tblPr>
+    <w:tblStylePr w:type="firstRow">
+      <w:pPr>
+        <w:spacing w:before="0" w:after="0" w:line="240" w:lineRule="auto"/>
+      </w:pPr>
+      <w:rPr>
+        <w:b/>
+        <w:bCs/>
+      </w:rPr>
+      <w:tblPr/>
+      <w:tcPr>
+        <w:tcBorders>
+          <w:top w:val="single" w:sz="8" w:space="0" w:color="C0504D" w:themeColor="accent2"/>
+          <w:left w:val="nil"/>
+          <w:bottom w:val="single" w:sz="8" w:space="0" w:color="C0504D" w:themeColor="accent2"/>
+          <w:right w:val="nil"/>
+          <w:insideH w:val="nil"/>
+          <w:insideV w:val="nil"/>
+        </w:tcBorders>
+      </w:tcPr>
+    </w:tblStylePr>
+    <w:tblStylePr w:type="lastRow">
+      <w:pPr>
+        <w:spacing w:before="0" w:after="0" w:line="240" w:lineRule="auto"/>
+      </w:pPr>
+      <w:rPr>
+        <w:b/>
+        <w:bCs/>
+      </w:rPr>
+      <w:tblPr/>
+      <w:tcPr>
+        <w:tcBorders>
+          <w:top w:val="single" w:sz="8" w:space="0" w:color="C0504D" w:themeColor="accent2"/>
+          <w:left w:val="nil"/>
+          <w:bottom w:val="single" w:sz="8" w:space="0" w:color="C0504D" w:themeColor="accent2"/>
+          <w:right w:val="nil"/>
+          <w:insideH w:val="nil"/>
+          <w:insideV w:val="nil"/>
+        </w:tcBorders>
+      </w:tcPr>
+    </w:tblStylePr>
+    <w:tblStylePr w:type="firstCol">
+      <w:rPr>
+        <w:b/>
+        <w:bCs/>
+      </w:rPr>
+    </w:tblStylePr>
+    <w:tblStylePr w:type="lastCol">
+      <w:rPr>
+        <w:b/>
+        <w:bCs/>
+      </w:rPr>
+    </w:tblStylePr>
+    <w:tblStylePr w:type="band1Vert">
+      <w:tblPr/>
+      <w:tcPr>
+        <w:tcBorders>
+          <w:left w:val="nil"/>
+          <w:right w:val="nil"/>
+          <w:insideH w:val="nil"/>
+          <w:insideV w:val="nil"/>
+        </w:tcBorders>
+        <w:shd w:val="clear" w:color="auto" w:fill="EFD3D2" w:themeFill="accent2" w:themeFillTint="3F"/>
+      </w:tcPr>
+    </w:tblStylePr>
+    <w:tblStylePr w:type="band1Horz">
+      <w:tblPr/>
+      <w:tcPr>
+        <w:tcBorders>
+          <w:left w:val="nil"/>
+          <w:right w:val="nil"/>
+          <w:insideH w:val="nil"/>
+          <w:insideV w:val="nil"/>
+        </w:tcBorders>
+        <w:shd w:val="clear" w:color="auto" w:fill="EFD3D2" w:themeFill="accent2" w:themeFillTint="3F"/>
+      </w:tcPr>
+    </w:tblStylePr>
+  </w:style>
+</w:styles>
+</file>
+
+<file path=word/stylesWithEffects.xml><?xml version="1.0" encoding="utf-8"?>
+<w:styles xmlns:wpc="http://schemas.microsoft.com/office/word/2010/wordprocessingCanvas" xmlns:mc="http://schemas.openxmlformats.org/markup-compatibility/2006" xmlns:o="urn:schemas-microsoft-com:office:office" xmlns:r="http://schemas.openxmlformats.org/officeDocument/2006/relationships" xmlns:m="http://schemas.openxmlformats.org/officeDocument/2006/math" xmlns:v="urn:schemas-microsoft-com:vml" xmlns:wp14="http://schemas.microsoft.com/office/word/2010/wordprocessingDrawing" xmlns:wp="http://schemas.openxmlformats.org/drawingml/2006/wordprocessingDrawing" xmlns:w10="urn:schemas-microsoft-com:office:word" xmlns:w="http://schemas.openxmlformats.org/wordprocessingml/2006/main" xmlns:w14="http://schemas.microsoft.com/office/word/2010/wordml" xmlns:wpg="http://schemas.microsoft.com/office/word/2010/wordprocessingGroup" xmlns:wpi="http://schemas.microsoft.com/office/word/2010/wordprocessingInk" xmlns:wne="http://schemas.microsoft.com/office/word/2006/wordml" xmlns:wps="http://schemas.microsoft.com/office/word/2010/wordprocessingShape" mc:Ignorable="w14 wp14">
+  <w:docDefaults>
+    <w:rPrDefault>
+      <w:rPr>
+        <w:rFonts w:asciiTheme="minorHAnsi" w:eastAsiaTheme="minorHAnsi" w:hAnsiTheme="minorHAnsi" w:cstheme="minorBidi"/>
+        <w:sz w:val="22"/>
+        <w:szCs w:val="22"/>
+        <w:lang w:val="nl-NL" w:eastAsia="en-US" w:bidi="ar-SA"/>
+      </w:rPr>
+    </w:rPrDefault>
+    <w:pPrDefault/>
+  </w:docDefaults>
+  <w:latentStyles w:defLockedState="0" w:defUIPriority="99" w:defSemiHidden="1" w:defUnhideWhenUsed="1" w:defQFormat="0" w:count="267">
+    <w:lsdException w:name="Normal" w:semiHidden="0" w:uiPriority="0" w:unhideWhenUsed="0" w:qFormat="1"/>
+    <w:lsdException w:name="heading 1" w:semiHidden="0" w:uiPriority="9" w:unhideWhenUsed="0" w:qFormat="1"/>
+    <w:lsdException w:name="heading 2" w:uiPriority="9" w:qFormat="1"/>
+    <w:lsdException w:name="heading 3" w:uiPriority="9" w:qFormat="1"/>
+    <w:lsdException w:name="heading 4" w:uiPriority="9" w:qFormat="1"/>
+    <w:lsdException w:name="heading 5" w:uiPriority="9" w:qFormat="1"/>
+    <w:lsdException w:name="heading 6" w:uiPriority="9" w:qFormat="1"/>
+    <w:lsdException w:name="heading 7" w:uiPriority="9" w:qFormat="1"/>
+    <w:lsdException w:name="heading 8" w:uiPriority="9" w:qFormat="1"/>
+    <w:lsdException w:name="heading 9" w:uiPriority="9" w:qFormat="1"/>
+    <w:lsdException w:name="toc 1" w:uiPriority="39"/>
+    <w:lsdException w:name="toc 2" w:uiPriority="39"/>
+    <w:lsdException w:name="toc 3" w:uiPriority="39"/>
+    <w:lsdException w:name="toc 4" w:uiPriority="39"/>
+    <w:lsdException w:name="toc 5" w:uiPriority="39"/>
+    <w:lsdException w:name="toc 6" w:uiPriority="39"/>
+    <w:lsdException w:name="toc 7" w:uiPriority="39"/>
+    <w:lsdException w:name="toc 8" w:uiPriority="39"/>
+    <w:lsdException w:name="toc 9" w:uiPriority="39"/>
+    <w:lsdException w:name="caption" w:uiPriority="35" w:qFormat="1"/>
+    <w:lsdException w:name="Title" w:semiHidden="0" w:uiPriority="10" w:unhideWhenUsed="0" w:qFormat="1"/>
+    <w:lsdException w:name="Default Paragraph Font" w:uiPriority="1"/>
+    <w:lsdException w:name="Subtitle" w:semiHidden="0" w:uiPriority="11" w:unhideWhenUsed="0" w:qFormat="1"/>
+    <w:lsdException w:name="Strong" w:semiHidden="0" w:uiPriority="22" w:unhideWhenUsed="0" w:qFormat="1"/>
+    <w:lsdException w:name="Emphasis" w:semiHidden="0" w:uiPriority="20" w:unhideWhenUsed="0" w:qFormat="1"/>
+    <w:lsdException w:name="Table Grid" w:semiHidden="0" w:uiPriority="59" w:unhideWhenUsed="0"/>
+    <w:lsdException w:name="Placeholder Text" w:unhideWhenUsed="0"/>
+    <w:lsdException w:name="No Spacing" w:semiHidden="0" w:uiPriority="1" w:unhideWhenUsed="0" w:qFormat="1"/>
+    <w:lsdException w:name="Light Shading" w:semiHidden="0" w:uiPriority="60" w:unhideWhenUsed="0"/>
+    <w:lsdException w:name="Light List" w:semiHidden="0" w:uiPriority="61" w:unhideWhenUsed="0"/>
+    <w:lsdException w:name="Light Grid" w:semiHidden="0" w:uiPriority="62" w:unhideWhenUsed="0"/>
+    <w:lsdException w:name="Medium Shading 1" w:semiHidden="0" w:uiPriority="63" w:unhideWhenUsed="0"/>
+    <w:lsdException w:name="Medium Shading 2" w:semiHidden="0" w:uiPriority="64" w:unhideWhenUsed="0"/>
+    <w:lsdException w:name="Medium List 1" w:semiHidden="0" w:uiPriority="65" w:unhideWhenUsed="0"/>
+    <w:lsdException w:name="Medium List 2" w:semiHidden="0" w:uiPriority="66" w:unhideWhenUsed="0"/>
+    <w:lsdException w:name="Medium Grid 1" w:semiHidden="0" w:uiPriority="67" w:unhideWhenUsed="0"/>
+    <w:lsdException w:name="Medium Grid 2" w:semiHidden="0" w:uiPriority="68" w:unhideWhenUsed="0"/>
+    <w:lsdException w:name="Medium Grid 3" w:semiHidden="0" w:uiPriority="69" w:unhideWhenUsed="0"/>
+    <w:lsdException w:name="Dark List" w:semiHidden="0" w:uiPriority="70" w:unhideWhenUsed="0"/>
+    <w:lsdException w:name="Colorful Shading" w:semiHidden="0" w:uiPriority="71" w:unhideWhenUsed="0"/>
+    <w:lsdException w:name="Colorful List" w:semiHidden="0" w:uiPriority="72" w:unhideWhenUsed="0"/>
+    <w:lsdException w:name="Colorful Grid" w:semiHidden="0" w:uiPriority="73" w:unhideWhenUsed="0"/>
+    <w:lsdException w:name="Light Shading Accent 1" w:semiHidden="0" w:uiPriority="60" w:unhideWhenUsed="0"/>
+    <w:lsdException w:name="Light List Accent 1" w:semiHidden="0" w:uiPriority="61" w:unhideWhenUsed="0"/>
+    <w:lsdException w:name="Light Grid Accent 1" w:semiHidden="0" w:uiPriority="62" w:unhideWhenUsed="0"/>
+    <w:lsdException w:name="Medium Shading 1 Accent 1" w:semiHidden="0" w:uiPriority="63" w:unhideWhenUsed="0"/>
+    <w:lsdException w:name="Medium Shading 2 Accent 1" w:semiHidden="0" w:uiPriority="64" w:unhideWhenUsed="0"/>
+    <w:lsdException w:name="Medium List 1 Accent 1" w:semiHidden="0" w:uiPriority="65" w:unhideWhenUsed="0"/>
+    <w:lsdException w:name="Revision" w:unhideWhenUsed="0"/>
+    <w:lsdException w:name="List Paragraph" w:semiHidden="0" w:uiPriority="34" w:unhideWhenUsed="0" w:qFormat="1"/>
+    <w:lsdException w:name="Quote" w:semiHidden="0" w:uiPriority="29" w:unhideWhenUsed="0" w:qFormat="1"/>
+    <w:lsdException w:name="Intense Quote" w:semiHidden="0" w:uiPriority="30" w:unhideWhenUsed="0" w:qFormat="1"/>
+    <w:lsdException w:name="Medium List 2 Accent 1" w:semiHidden="0" w:uiPriority="66" w:unhideWhenUsed="0"/>
+    <w:lsdException w:name="Medium Grid 1 Accent 1" w:semiHidden="0" w:uiPriority="67" w:unhideWhenUsed="0"/>
+    <w:lsdException w:name="Medium Grid 2 Accent 1" w:semiHidden="0" w:uiPriority="68" w:unhideWhenUsed="0"/>
+    <w:lsdException w:name="Medium Grid 3 Accent 1" w:semiHidden="0" w:uiPriority="69" w:unhideWhenUsed="0"/>
+    <w:lsdException w:name="Dark List Accent 1" w:semiHidden="0" w:uiPriority="70" w:unhideWhenUsed="0"/>
+    <w:lsdException w:name="Colorful Shading Accent 1" w:semiHidden="0" w:uiPriority="71" w:unhideWhenUsed="0"/>
+    <w:lsdException w:name="Colorful List Accent 1" w:semiHidden="0" w:uiPriority="72" w:unhideWhenUsed="0"/>
+    <w:lsdException w:name="Colorful Grid Accent 1" w:semiHidden="0" w:uiPriority="73" w:unhideWhenUsed="0"/>
+    <w:lsdException w:name="Light Shading Accent 2" w:semiHidden="0" w:uiPriority="60" w:unhideWhenUsed="0"/>
+    <w:lsdException w:name="Light List Accent 2" w:semiHidden="0" w:uiPriority="61" w:unhideWhenUsed="0"/>
+    <w:lsdException w:name="Light Grid Accent 2" w:semiHidden="0" w:uiPriority="62" w:unhideWhenUsed="0"/>
+    <w:lsdException w:name="Medium Shading 1 Accent 2" w:semiHidden="0" w:uiPriority="63" w:unhideWhenUsed="0"/>
+    <w:lsdException w:name="Medium Shading 2 Accent 2" w:semiHidden="0" w:uiPriority="64" w:unhideWhenUsed="0"/>
+    <w:lsdException w:name="Medium List 1 Accent 2" w:semiHidden="0" w:uiPriority="65" w:unhideWhenUsed="0"/>
+    <w:lsdException w:name="Medium List 2 Accent 2" w:semiHidden="0" w:uiPriority="66" w:unhideWhenUsed="0"/>
+    <w:lsdException w:name="Medium Grid 1 Accent 2" w:semiHidden="0" w:uiPriority="67" w:unhideWhenUsed="0"/>
+    <w:lsdException w:name="Medium Grid 2 Accent 2" w:semiHidden="0" w:uiPriority="68" w:unhideWhenUsed="0"/>
+    <w:lsdException w:name="Medium Grid 3 Accent 2" w:semiHidden="0" w:uiPriority="69" w:unhideWhenUsed="0"/>
+    <w:lsdException w:name="Dark List Accent 2" w:semiHidden="0" w:uiPriority="70" w:unhideWhenUsed="0"/>
+    <w:lsdException w:name="Colorful Shading Accent 2" w:semiHidden="0" w:uiPriority="71" w:unhideWhenUsed="0"/>
+    <w:lsdException w:name="Colorful List Accent 2" w:semiHidden="0" w:uiPriority="72" w:unhideWhenUsed="0"/>
+    <w:lsdException w:name="Colorful Grid Accent 2" w:semiHidden="0" w:uiPriority="73" w:unhideWhenUsed="0"/>
+    <w:lsdException w:name="Light Shading Accent 3" w:semiHidden="0" w:uiPriority="60" w:unhideWhenUsed="0"/>
+    <w:lsdException w:name="Light List Accent 3" w:semiHidden="0" w:uiPriority="61" w:unhideWhenUsed="0"/>
+    <w:lsdException w:name="Light Grid Accent 3" w:semiHidden="0" w:uiPriority="62" w:unhideWhenUsed="0"/>
+    <w:lsdException w:name="Medium Shading 1 Accent 3" w:semiHidden="0" w:uiPriority="63" w:unhideWhenUsed="0"/>
+    <w:lsdException w:name="Medium Shading 2 Accent 3" w:semiHidden="0" w:uiPriority="64" w:unhideWhenUsed="0"/>
+    <w:lsdException w:name="Medium List 1 Accent 3" w:semiHidden="0" w:uiPriority="65" w:unhideWhenUsed="0"/>
+    <w:lsdException w:name="Medium List 2 Accent 3" w:semiHidden="0" w:uiPriority="66" w:unhideWhenUsed="0"/>
+    <w:lsdException w:name="Medium Grid 1 Accent 3" w:semiHidden="0" w:uiPriority="67" w:unhideWhenUsed="0"/>
+    <w:lsdException w:name="Medium Grid 2 Accent 3" w:semiHidden="0" w:uiPriority="68" w:unhideWhenUsed="0"/>
+    <w:lsdException w:name="Medium Grid 3 Accent 3" w:semiHidden="0" w:uiPriority="69" w:unhideWhenUsed="0"/>
+    <w:lsdException w:name="Dark List Accent 3" w:semiHidden="0" w:uiPriority="70" w:unhideWhenUsed="0"/>
+    <w:lsdException w:name="Colorful Shading Accent 3" w:semiHidden="0" w:uiPriority="71" w:unhideWhenUsed="0"/>
+    <w:lsdException w:name="Colorful List Accent 3" w:semiHidden="0" w:uiPriority="72" w:unhideWhenUsed="0"/>
+    <w:lsdException w:name="Colorful Grid Accent 3" w:semiHidden="0" w:uiPriority="73" w:unhideWhenUsed="0"/>
+    <w:lsdException w:name="Light Shading Accent 4" w:semiHidden="0" w:uiPriority="60" w:unhideWhenUsed="0"/>
+    <w:lsdException w:name="Light List Accent 4" w:semiHidden="0" w:uiPriority="61" w:unhideWhenUsed="0"/>
+    <w:lsdException w:name="Light Grid Accent 4" w:semiHidden="0" w:uiPriority="62" w:unhideWhenUsed="0"/>
+    <w:lsdException w:name="Medium Shading 1 Accent 4" w:semiHidden="0" w:uiPriority="63" w:unhideWhenUsed="0"/>
+    <w:lsdException w:name="Medium Shading 2 Accent 4" w:semiHidden="0" w:uiPriority="64" w:unhideWhenUsed="0"/>
+    <w:lsdException w:name="Medium List 1 Accent 4" w:semiHidden="0" w:uiPriority="65" w:unhideWhenUsed="0"/>
+    <w:lsdException w:name="Medium List 2 Accent 4" w:semiHidden="0" w:uiPriority="66" w:unhideWhenUsed="0"/>
+    <w:lsdException w:name="Medium Grid 1 Accent 4" w:semiHidden="0" w:uiPriority="67" w:unhideWhenUsed="0"/>
+    <w:lsdException w:name="Medium Grid 2 Accent 4" w:semiHidden="0" w:uiPriority="68" w:unhideWhenUsed="0"/>
+    <w:lsdException w:name="Medium Grid 3 Accent 4" w:semiHidden="0" w:uiPriority="69" w:unhideWhenUsed="0"/>
+    <w:lsdException w:name="Dark List Accent 4" w:semiHidden="0" w:uiPriority="70" w:unhideWhenUsed="0"/>
+    <w:lsdException w:name="Colorful Shading Accent 4" w:semiHidden="0" w:uiPriority="71" w:unhideWhenUsed="0"/>
+    <w:lsdException w:name="Colorful List Accent 4" w:semiHidden="0" w:uiPriority="72" w:unhideWhenUsed="0"/>
+    <w:lsdException w:name="Colorful Grid Accent 4" w:semiHidden="0" w:uiPriority="73" w:unhideWhenUsed="0"/>
+    <w:lsdException w:name="Light Shading Accent 5" w:semiHidden="0" w:uiPriority="60" w:unhideWhenUsed="0"/>
+    <w:lsdException w:name="Light List Accent 5" w:semiHidden="0" w:uiPriority="61" w:unhideWhenUsed="0"/>
+    <w:lsdException w:name="Light Grid Accent 5" w:semiHidden="0" w:uiPriority="62" w:unhideWhenUsed="0"/>
+    <w:lsdException w:name="Medium Shading 1 Accent 5" w:semiHidden="0" w:uiPriority="63" w:unhideWhenUsed="0"/>
+    <w:lsdException w:name="Medium Shading 2 Accent 5" w:semiHidden="0" w:uiPriority="64" w:unhideWhenUsed="0"/>
+    <w:lsdException w:name="Medium List 1 Accent 5" w:semiHidden="0" w:uiPriority="65" w:unhideWhenUsed="0"/>
+    <w:lsdException w:name="Medium List 2 Accent 5" w:semiHidden="0" w:uiPriority="66" w:unhideWhenUsed="0"/>
+    <w:lsdException w:name="Medium Grid 1 Accent 5" w:semiHidden="0" w:uiPriority="67" w:unhideWhenUsed="0"/>
+    <w:lsdException w:name="Medium Grid 2 Accent 5" w:semiHidden="0" w:uiPriority="68" w:unhideWhenUsed="0"/>
+    <w:lsdException w:name="Medium Grid 3 Accent 5" w:semiHidden="0" w:uiPriority="69" w:unhideWhenUsed="0"/>
+    <w:lsdException w:name="Dark List Accent 5" w:semiHidden="0" w:uiPriority="70" w:unhideWhenUsed="0"/>
+    <w:lsdException w:name="Colorful Shading Accent 5" w:semiHidden="0" w:uiPriority="71" w:unhideWhenUsed="0"/>
+    <w:lsdException w:name="Colorful List Accent 5" w:semiHidden="0" w:uiPriority="72" w:unhideWhenUsed="0"/>
+    <w:lsdException w:name="Colorful Grid Accent 5" w:semiHidden="0" w:uiPriority="73" w:unhideWhenUsed="0"/>
+    <w:lsdException w:name="Light Shading Accent 6" w:semiHidden="0" w:uiPriority="60" w:unhideWhenUsed="0"/>
+    <w:lsdException w:name="Light List Accent 6" w:semiHidden="0" w:uiPriority="61" w:unhideWhenUsed="0"/>
+    <w:lsdException w:name="Light Grid Accent 6" w:semiHidden="0" w:uiPriority="62" w:unhideWhenUsed="0"/>
+    <w:lsdException w:name="Medium Shading 1 Accent 6" w:semiHidden="0" w:uiPriority="63" w:unhideWhenUsed="0"/>
+    <w:lsdException w:name="Medium Shading 2 Accent 6" w:semiHidden="0" w:uiPriority="64" w:unhideWhenUsed="0"/>
+    <w:lsdException w:name="Medium List 1 Accent 6" w:semiHidden="0" w:uiPriority="65" w:unhideWhenUsed="0"/>
+    <w:lsdException w:name="Medium List 2 Accent 6" w:semiHidden="0" w:uiPriority="66" w:unhideWhenUsed="0"/>
+    <w:lsdException w:name="Medium Grid 1 Accent 6" w:semiHidden="0" w:uiPriority="67" w:unhideWhenUsed="0"/>
+    <w:lsdException w:name="Medium Grid 2 Accent 6" w:semiHidden="0" w:uiPriority="68" w:unhideWhenUsed="0"/>
+    <w:lsdException w:name="Medium Grid 3 Accent 6" w:semiHidden="0" w:uiPriority="69" w:unhideWhenUsed="0"/>
+    <w:lsdException w:name="Dark List Accent 6" w:semiHidden="0" w:uiPriority="70" w:unhideWhenUsed="0"/>
+    <w:lsdException w:name="Colorful Shading Accent 6" w:semiHidden="0" w:uiPriority="71" w:unhideWhenUsed="0"/>
+    <w:lsdException w:name="Colorful List Accent 6" w:semiHidden="0" w:uiPriority="72" w:unhideWhenUsed="0"/>
+    <w:lsdException w:name="Colorful Grid Accent 6" w:semiHidden="0" w:uiPriority="73" w:unhideWhenUsed="0"/>
+    <w:lsdException w:name="Subtle Emphasis" w:semiHidden="0" w:uiPriority="19" w:unhideWhenUsed="0" w:qFormat="1"/>
+    <w:lsdException w:name="Intense Emphasis" w:semiHidden="0" w:uiPriority="21" w:unhideWhenUsed="0" w:qFormat="1"/>
+    <w:lsdException w:name="Subtle Reference" w:semiHidden="0" w:uiPriority="31" w:unhideWhenUsed="0" w:qFormat="1"/>
+    <w:lsdException w:name="Intense Reference" w:semiHidden="0" w:uiPriority="32" w:unhideWhenUsed="0" w:qFormat="1"/>
+    <w:lsdException w:name="Book Title" w:semiHidden="0" w:uiPriority="33" w:unhideWhenUsed="0" w:qFormat="1"/>
+    <w:lsdException w:name="Bibliography" w:uiPriority="37"/>
+    <w:lsdException w:name="TOC Heading" w:uiPriority="39" w:qFormat="1"/>
+  </w:latentStyles>
+  <w:style w:type="paragraph" w:default="1" w:styleId="Normal">
+    <w:name w:val="Normal"/>
+    <w:qFormat/>
+  </w:style>
+  <w:style w:type="character" w:default="1" w:styleId="DefaultParagraphFont">
+    <w:name w:val="Default Paragraph Font"/>
+    <w:uiPriority w:val="1"/>
+    <w:semiHidden/>
+    <w:unhideWhenUsed/>
+  </w:style>
+  <w:style w:type="table" w:default="1" w:styleId="TableNormal">
+    <w:name w:val="Normal Table"/>
+    <w:uiPriority w:val="99"/>
+    <w:semiHidden/>
+    <w:unhideWhenUsed/>
+    <w:tblPr>
+      <w:tblInd w:w="0" w:type="dxa"/>
+      <w:tblCellMar>
+        <w:top w:w="0" w:type="dxa"/>
+        <w:left w:w="108" w:type="dxa"/>
+        <w:bottom w:w="0" w:type="dxa"/>
+        <w:right w:w="108" w:type="dxa"/>
+      </w:tblCellMar>
+    </w:tblPr>
+  </w:style>
+  <w:style w:type="numbering" w:default="1" w:styleId="NoList">
+    <w:name w:val="No List"/>
+    <w:uiPriority w:val="99"/>
+    <w:semiHidden/>
+    <w:unhideWhenUsed/>
+  </w:style>
+  <w:style w:type="paragraph" w:styleId="BalloonText">
+    <w:name w:val="Balloon Text"/>
+    <w:basedOn w:val="Normal"/>
+    <w:link w:val="BalloonTextChar"/>
+    <w:uiPriority w:val="99"/>
+    <w:semiHidden/>
+    <w:unhideWhenUsed/>
+    <w:rsid w:val="00E70A02"/>
+    <w:rPr>
+      <w:rFonts w:ascii="Tahoma" w:hAnsi="Tahoma" w:cs="Tahoma"/>
+      <w:sz w:val="16"/>
+      <w:szCs w:val="16"/>
+    </w:rPr>
+  </w:style>
+  <w:style w:type="character" w:customStyle="1" w:styleId="BalloonTextChar">
+    <w:name w:val="Balloon Text Char"/>
+    <w:basedOn w:val="DefaultParagraphFont"/>
+    <w:link w:val="BalloonText"/>
+    <w:uiPriority w:val="99"/>
+    <w:semiHidden/>
+    <w:rsid w:val="00E70A02"/>
+    <w:rPr>
+      <w:rFonts w:ascii="Tahoma" w:hAnsi="Tahoma" w:cs="Tahoma"/>
+      <w:sz w:val="16"/>
+      <w:szCs w:val="16"/>
+    </w:rPr>
+  </w:style>
+  <w:style w:type="paragraph" w:styleId="ListParagraph">
+    <w:name w:val="List Paragraph"/>
+    <w:basedOn w:val="Normal"/>
+    <w:uiPriority w:val="34"/>
+    <w:qFormat/>
+    <w:rsid w:val="000F0DCE"/>
+    <w:pPr>
+      <w:ind w:left="720"/>
+      <w:contextualSpacing/>
+    </w:pPr>
+  </w:style>
+  <w:style w:type="table" w:styleId="TableGrid">
+    <w:name w:val="Table Grid"/>
+    <w:basedOn w:val="TableNormal"/>
+    <w:uiPriority w:val="59"/>
+    <w:rsid w:val="009B750D"/>
+    <w:tblPr>
+      <w:tblInd w:w="0" w:type="dxa"/>
+      <w:tblBorders>
+        <w:top w:val="single" w:sz="4" w:space="0" w:color="auto"/>
+        <w:left w:val="single" w:sz="4" w:space="0" w:color="auto"/>
+        <w:bottom w:val="single" w:sz="4" w:space="0" w:color="auto"/>
+        <w:right w:val="single" w:sz="4" w:space="0" w:color="auto"/>
+        <w:insideH w:val="single" w:sz="4" w:space="0" w:color="auto"/>
+        <w:insideV w:val="single" w:sz="4" w:space="0" w:color="auto"/>
+      </w:tblBorders>
+      <w:tblCellMar>
+        <w:top w:w="0" w:type="dxa"/>
+        <w:left w:w="108" w:type="dxa"/>
+        <w:bottom w:w="0" w:type="dxa"/>
+        <w:right w:w="108" w:type="dxa"/>
+      </w:tblCellMar>
+    </w:tblPr>
+  </w:style>
+  <w:style w:type="paragraph" w:styleId="Header">
+    <w:name w:val="header"/>
+    <w:basedOn w:val="Normal"/>
+    <w:link w:val="HeaderChar"/>
+    <w:uiPriority w:val="99"/>
+    <w:unhideWhenUsed/>
+    <w:rsid w:val="009B750D"/>
+    <w:pPr>
+      <w:tabs>
+        <w:tab w:val="center" w:pos="4536"/>
+        <w:tab w:val="right" w:pos="9072"/>
+      </w:tabs>
+    </w:pPr>
+  </w:style>
+  <w:style w:type="character" w:customStyle="1" w:styleId="HeaderChar">
+    <w:name w:val="Header Char"/>
+    <w:basedOn w:val="DefaultParagraphFont"/>
+    <w:link w:val="Header"/>
+    <w:uiPriority w:val="99"/>
+    <w:rsid w:val="009B750D"/>
+  </w:style>
+  <w:style w:type="paragraph" w:styleId="Footer">
+    <w:name w:val="footer"/>
+    <w:basedOn w:val="Normal"/>
+    <w:link w:val="FooterChar"/>
+    <w:uiPriority w:val="99"/>
+    <w:unhideWhenUsed/>
+    <w:rsid w:val="009B750D"/>
+    <w:pPr>
+      <w:tabs>
+        <w:tab w:val="center" w:pos="4536"/>
+        <w:tab w:val="right" w:pos="9072"/>
+      </w:tabs>
+    </w:pPr>
+  </w:style>
+  <w:style w:type="character" w:customStyle="1" w:styleId="FooterChar">
+    <w:name w:val="Footer Char"/>
+    <w:basedOn w:val="DefaultParagraphFont"/>
+    <w:link w:val="Footer"/>
+    <w:uiPriority w:val="99"/>
+    <w:rsid w:val="009B750D"/>
+  </w:style>
+  <w:style w:type="character" w:styleId="CommentReference">
+    <w:name w:val="annotation reference"/>
+    <w:basedOn w:val="DefaultParagraphFont"/>
+    <w:uiPriority w:val="99"/>
+    <w:semiHidden/>
+    <w:unhideWhenUsed/>
+    <w:rsid w:val="0073111F"/>
+    <w:rPr>
+      <w:sz w:val="16"/>
+      <w:szCs w:val="16"/>
+    </w:rPr>
+  </w:style>
+  <w:style w:type="paragraph" w:styleId="CommentText">
+    <w:name w:val="annotation text"/>
+    <w:basedOn w:val="Normal"/>
+    <w:link w:val="CommentTextChar"/>
+    <w:uiPriority w:val="99"/>
+    <w:semiHidden/>
+    <w:unhideWhenUsed/>
+    <w:rsid w:val="0073111F"/>
+    <w:rPr>
+      <w:sz w:val="20"/>
+      <w:szCs w:val="20"/>
+    </w:rPr>
+  </w:style>
+  <w:style w:type="character" w:customStyle="1" w:styleId="CommentTextChar">
+    <w:name w:val="Comment Text Char"/>
+    <w:basedOn w:val="DefaultParagraphFont"/>
+    <w:link w:val="CommentText"/>
+    <w:uiPriority w:val="99"/>
+    <w:semiHidden/>
+    <w:rsid w:val="0073111F"/>
+    <w:rPr>
+      <w:sz w:val="20"/>
+      <w:szCs w:val="20"/>
+    </w:rPr>
+  </w:style>
+  <w:style w:type="paragraph" w:styleId="CommentSubject">
+    <w:name w:val="annotation subject"/>
+    <w:basedOn w:val="CommentText"/>
+    <w:next w:val="CommentText"/>
+    <w:link w:val="CommentSubjectChar"/>
+    <w:uiPriority w:val="99"/>
+    <w:semiHidden/>
+    <w:unhideWhenUsed/>
+    <w:rsid w:val="0073111F"/>
+    <w:rPr>
+      <w:b/>
+      <w:bCs/>
+    </w:rPr>
+  </w:style>
+  <w:style w:type="character" w:customStyle="1" w:styleId="CommentSubjectChar">
+    <w:name w:val="Comment Subject Char"/>
+    <w:basedOn w:val="CommentTextChar"/>
+    <w:link w:val="CommentSubject"/>
+    <w:uiPriority w:val="99"/>
+    <w:semiHidden/>
+    <w:rsid w:val="0073111F"/>
+    <w:rPr>
+      <w:b/>
+      <w:bCs/>
+      <w:sz w:val="20"/>
+      <w:szCs w:val="20"/>
+    </w:rPr>
+  </w:style>
+  <w:style w:type="paragraph" w:styleId="Revision">
+    <w:name w:val="Revision"/>
+    <w:hidden/>
+    <w:uiPriority w:val="99"/>
+    <w:semiHidden/>
+    <w:rsid w:val="0073111F"/>
+  </w:style>
+  <w:style w:type="table" w:styleId="LightShading-Accent2">
+    <w:name w:val="Light Shading Accent 2"/>
+    <w:basedOn w:val="TableNormal"/>
+    <w:uiPriority w:val="60"/>
+    <w:rsid w:val="00FF12C3"/>
+    <w:rPr>
+      <w:color w:val="943634" w:themeColor="accent2" w:themeShade="BF"/>
+    </w:rPr>
+    <w:tblPr>
+      <w:tblStyleRowBandSize w:val="1"/>
+      <w:tblStyleColBandSize w:val="1"/>
+      <w:tblInd w:w="0" w:type="dxa"/>
+      <w:tblBorders>
+        <w:top w:val="single" w:sz="8" w:space="0" w:color="C0504D" w:themeColor="accent2"/>
+        <w:bottom w:val="single" w:sz="8" w:space="0" w:color="C0504D" w:themeColor="accent2"/>
+      </w:tblBorders>
+      <w:tblCellMar>
+        <w:top w:w="0" w:type="dxa"/>
+        <w:left w:w="108" w:type="dxa"/>
+        <w:bottom w:w="0" w:type="dxa"/>
+        <w:right w:w="108" w:type="dxa"/>
+      </w:tblCellMar>
     </w:tblPr>
     <w:tblStylePr w:type="firstRow">
       <w:pPr>
@@ -11483,7 +11766,7 @@
 </file>
 
 <file path=customXml/itemProps1.xml><?xml version="1.0" encoding="utf-8"?>
-<ds:datastoreItem xmlns:ds="http://schemas.openxmlformats.org/officeDocument/2006/customXml" ds:itemID="{8F75AA35-494C-4EEC-8B4B-AF0A5C0DD4FC}">
+<ds:datastoreItem xmlns:ds="http://schemas.openxmlformats.org/officeDocument/2006/customXml" ds:itemID="{B76838CD-8C33-4F60-B0F4-DAB9979E569F}">
   <ds:schemaRefs>
     <ds:schemaRef ds:uri="http://schemas.openxmlformats.org/officeDocument/2006/bibliography"/>
   </ds:schemaRefs>

</xml_diff>